<commit_message>
Return all changes in css and js files
</commit_message>
<xml_diff>
--- a/консп.docx
+++ b/консп.docx
@@ -16,44 +16,28 @@
       </w:r>
       <w:r>
         <w:rPr>
-          <w:lang w:val="ru-RU"/>
-        </w:rPr>
-        <w:t xml:space="preserve"> </w:t>
-      </w:r>
-      <w:proofErr w:type="spellStart"/>
+          <w:lang w:val="en-US"/>
+        </w:rPr>
+        <w:t xml:space="preserve"> </w:t>
+      </w:r>
       <w:r>
         <w:rPr>
           <w:lang w:val="en-US"/>
         </w:rPr>
         <w:t>init</w:t>
       </w:r>
-      <w:proofErr w:type="spellEnd"/>
-    </w:p>
-    <w:p>
-      <w:pPr>
-        <w:rPr>
-          <w:lang w:val="en-US"/>
-        </w:rPr>
-      </w:pPr>
-      <w:r>
-        <w:rPr>
-          <w:lang w:val="en-US"/>
-        </w:rPr>
-        <w:t xml:space="preserve">git </w:t>
-      </w:r>
-      <w:proofErr w:type="gramStart"/>
-      <w:r>
-        <w:rPr>
-          <w:lang w:val="en-US"/>
-        </w:rPr>
-        <w:t>add .</w:t>
-      </w:r>
-      <w:proofErr w:type="gramEnd"/>
-      <w:r>
-        <w:rPr>
-          <w:lang w:val="en-US"/>
-        </w:rPr>
-        <w:t>/</w:t>
+    </w:p>
+    <w:p>
+      <w:pPr>
+        <w:rPr>
+          <w:lang w:val="en-US"/>
+        </w:rPr>
+      </w:pPr>
+      <w:r>
+        <w:rPr>
+          <w:lang w:val="en-US"/>
+        </w:rPr>
+        <w:t>git add ./</w:t>
       </w:r>
     </w:p>
     <w:p>
@@ -169,7 +153,7 @@
       </w:r>
       <w:r>
         <w:rPr>
-          <w:lang w:val="ru-RU"/>
+          <w:lang w:val="en-US"/>
         </w:rPr>
         <w:t xml:space="preserve"> </w:t>
       </w:r>
@@ -181,7 +165,7 @@
       </w:r>
       <w:r>
         <w:rPr>
-          <w:lang w:val="ru-RU"/>
+          <w:lang w:val="en-US"/>
         </w:rPr>
         <w:t xml:space="preserve"> </w:t>
       </w:r>
@@ -198,7 +182,7 @@
           <w:rFonts w:ascii="Lucida Console" w:hAnsi="Lucida Console" w:cs="Lucida Console"/>
           <w:sz w:val="18"/>
           <w:szCs w:val="18"/>
-          <w:lang w:val="ru-RU"/>
+          <w:lang w:val="en-US"/>
         </w:rPr>
         <w:t>..</w:t>
       </w:r>
@@ -214,7 +198,7 @@
     <w:p>
       <w:pPr>
         <w:rPr>
-          <w:lang w:val="en-US"/>
+          <w:lang w:val="ru-RU"/>
         </w:rPr>
       </w:pPr>
       <w:r>
@@ -241,7 +225,7 @@
         <w:rPr>
           <w:b/>
           <w:bCs/>
-          <w:lang w:val="en-US"/>
+          <w:lang w:val="ru-RU"/>
         </w:rPr>
       </w:pPr>
     </w:p>
@@ -328,7 +312,6 @@
         </w:rPr>
         <w:t xml:space="preserve"> команда </w:t>
       </w:r>
-      <w:proofErr w:type="spellStart"/>
       <w:r>
         <w:rPr>
           <w:i/>
@@ -338,7 +321,6 @@
         </w:rPr>
         <w:t>dir</w:t>
       </w:r>
-      <w:proofErr w:type="spellEnd"/>
       <w:r>
         <w:rPr>
           <w:lang w:val="ru-RU"/>
@@ -383,14 +365,12 @@
         </w:rPr>
         <w:t xml:space="preserve"> </w:t>
       </w:r>
-      <w:proofErr w:type="spellStart"/>
       <w:r>
         <w:rPr>
           <w:lang w:val="en-US"/>
         </w:rPr>
         <w:t>dir</w:t>
       </w:r>
-      <w:proofErr w:type="spellEnd"/>
       <w:r>
         <w:rPr>
           <w:lang w:val="ru-RU"/>
@@ -429,19 +409,11 @@
         </w:rPr>
         <w:t>cd</w:t>
       </w:r>
-      <w:proofErr w:type="gramStart"/>
-      <w:r>
-        <w:rPr>
-          <w:lang w:val="ru-RU"/>
-        </w:rPr>
-        <w:t>~  -</w:t>
-      </w:r>
-      <w:proofErr w:type="gramEnd"/>
-      <w:r>
-        <w:rPr>
-          <w:lang w:val="ru-RU"/>
-        </w:rPr>
-        <w:t xml:space="preserve"> </w:t>
+      <w:r>
+        <w:rPr>
+          <w:lang w:val="ru-RU"/>
+        </w:rPr>
+        <w:t xml:space="preserve">~  - </w:t>
       </w:r>
       <w:r>
         <w:rPr>
@@ -493,19 +465,11 @@
         </w:rPr>
         <w:t>C</w:t>
       </w:r>
-      <w:proofErr w:type="gramStart"/>
-      <w:r>
-        <w:rPr>
-          <w:lang w:val="ru-RU"/>
-        </w:rPr>
-        <w:t>: ,</w:t>
-      </w:r>
-      <w:proofErr w:type="gramEnd"/>
-      <w:r>
-        <w:rPr>
-          <w:lang w:val="ru-RU"/>
-        </w:rPr>
-        <w:t xml:space="preserve"> </w:t>
+      <w:r>
+        <w:rPr>
+          <w:lang w:val="ru-RU"/>
+        </w:rPr>
+        <w:t xml:space="preserve">: , </w:t>
       </w:r>
       <w:r>
         <w:rPr>
@@ -568,7 +532,6 @@
         </w:rPr>
         <w:t xml:space="preserve">обращение к диску </w:t>
       </w:r>
-      <w:proofErr w:type="gramStart"/>
       <w:r>
         <w:rPr>
           <w:lang w:val="en-US"/>
@@ -593,7 +556,6 @@
         </w:rPr>
         <w:t xml:space="preserve">  .</w:t>
       </w:r>
-      <w:proofErr w:type="gramEnd"/>
     </w:p>
     <w:p>
       <w:pPr>
@@ -619,14 +581,104 @@
         </w:rPr>
         <w:t>cd</w:t>
       </w:r>
-      <w:proofErr w:type="gramStart"/>
-      <w:r>
-        <w:rPr>
-          <w:lang w:val="ru-RU"/>
-        </w:rPr>
-        <w:t xml:space="preserve"> ..</w:t>
-      </w:r>
-      <w:proofErr w:type="gramEnd"/>
+      <w:r>
+        <w:rPr>
+          <w:lang w:val="ru-RU"/>
+        </w:rPr>
+        <w:t xml:space="preserve"> ..    – </w:t>
+      </w:r>
+      <w:r>
+        <w:rPr>
+          <w:lang w:val="ru-RU"/>
+        </w:rPr>
+        <w:t>возвращает на каталог выше.</w:t>
+      </w:r>
+    </w:p>
+    <w:p>
+      <w:pPr>
+        <w:rPr>
+          <w:lang w:val="ru-RU"/>
+        </w:rPr>
+      </w:pPr>
+      <w:r>
+        <w:rPr>
+          <w:lang w:val="ru-RU"/>
+        </w:rPr>
+        <w:tab/>
+      </w:r>
+      <w:r>
+        <w:rPr>
+          <w:lang w:val="ru-RU"/>
+        </w:rPr>
+        <w:tab/>
+      </w:r>
+      <w:r>
+        <w:rPr>
+          <w:lang w:val="en-US"/>
+        </w:rPr>
+        <w:t>cd</w:t>
+      </w:r>
+      <w:r>
+        <w:rPr>
+          <w:lang w:val="ru-RU"/>
+        </w:rPr>
+        <w:t xml:space="preserve"> ../..    – </w:t>
+      </w:r>
+      <w:r>
+        <w:rPr>
+          <w:lang w:val="ru-RU"/>
+        </w:rPr>
+        <w:t>возвращает на</w:t>
+      </w:r>
+      <w:r>
+        <w:rPr>
+          <w:lang w:val="ru-RU"/>
+        </w:rPr>
+        <w:t xml:space="preserve"> </w:t>
+      </w:r>
+      <w:r>
+        <w:rPr>
+          <w:lang w:val="ru-RU"/>
+        </w:rPr>
+        <w:t>два каталога выше.</w:t>
+      </w:r>
+    </w:p>
+    <w:p>
+      <w:pPr>
+        <w:rPr>
+          <w:lang w:val="ru-RU"/>
+        </w:rPr>
+      </w:pPr>
+      <w:r>
+        <w:rPr>
+          <w:lang w:val="ru-RU"/>
+        </w:rPr>
+        <w:tab/>
+      </w:r>
+      <w:r>
+        <w:rPr>
+          <w:lang w:val="ru-RU"/>
+        </w:rPr>
+        <w:tab/>
+      </w:r>
+      <w:r>
+        <w:rPr>
+          <w:lang w:val="en-US"/>
+        </w:rPr>
+        <w:t>cd</w:t>
+      </w:r>
+      <w:r>
+        <w:rPr>
+          <w:lang w:val="ru-RU"/>
+        </w:rPr>
+        <w:t xml:space="preserve"> ../..</w:t>
+      </w:r>
+      <w:r>
+        <w:rPr>
+          <w:lang w:val="ru-RU"/>
+        </w:rPr>
+        <w:t>/..</w:t>
+      </w:r>
       <w:r>
         <w:rPr>
           <w:lang w:val="ru-RU"/>
@@ -637,7 +689,25 @@
         <w:rPr>
           <w:lang w:val="ru-RU"/>
         </w:rPr>
-        <w:t>возвращает на каталог выше.</w:t>
+        <w:t>возвращает на</w:t>
+      </w:r>
+      <w:r>
+        <w:rPr>
+          <w:lang w:val="ru-RU"/>
+        </w:rPr>
+        <w:t xml:space="preserve"> </w:t>
+      </w:r>
+      <w:r>
+        <w:rPr>
+          <w:lang w:val="ru-RU"/>
+        </w:rPr>
+        <w:t xml:space="preserve">три </w:t>
+      </w:r>
+      <w:r>
+        <w:rPr>
+          <w:lang w:val="ru-RU"/>
+        </w:rPr>
+        <w:t>каталога выше.</w:t>
       </w:r>
     </w:p>
     <w:p>
@@ -664,56 +734,23 @@
         </w:rPr>
         <w:t>cd</w:t>
       </w:r>
-      <w:proofErr w:type="gramStart"/>
-      <w:r>
-        <w:rPr>
-          <w:lang w:val="ru-RU"/>
-        </w:rPr>
-        <w:t xml:space="preserve"> ..</w:t>
-      </w:r>
-      <w:proofErr w:type="gramEnd"/>
-      <w:r>
-        <w:rPr>
-          <w:lang w:val="ru-RU"/>
-        </w:rPr>
-        <w:t xml:space="preserve">/..    – </w:t>
-      </w:r>
-      <w:r>
-        <w:rPr>
-          <w:lang w:val="ru-RU"/>
-        </w:rPr>
-        <w:t>возвращает на</w:t>
-      </w:r>
-      <w:r>
-        <w:rPr>
-          <w:lang w:val="ru-RU"/>
-        </w:rPr>
-        <w:t xml:space="preserve"> </w:t>
-      </w:r>
-      <w:r>
-        <w:rPr>
-          <w:lang w:val="ru-RU"/>
-        </w:rPr>
-        <w:t>два каталога выше.</w:t>
-      </w:r>
-    </w:p>
-    <w:p>
-      <w:pPr>
-        <w:rPr>
-          <w:lang w:val="ru-RU"/>
-        </w:rPr>
-      </w:pPr>
-      <w:r>
-        <w:rPr>
-          <w:lang w:val="ru-RU"/>
-        </w:rPr>
-        <w:tab/>
-      </w:r>
-      <w:r>
-        <w:rPr>
-          <w:lang w:val="ru-RU"/>
-        </w:rPr>
-        <w:tab/>
+      <w:r>
+        <w:rPr>
+          <w:lang w:val="ru-RU"/>
+        </w:rPr>
+        <w:t xml:space="preserve"> .</w:t>
+      </w:r>
+      <w:r>
+        <w:rPr>
+          <w:lang w:val="ru-RU"/>
+        </w:rPr>
+        <w:t xml:space="preserve">  – </w:t>
+      </w:r>
+      <w:r>
+        <w:rPr>
+          <w:lang w:val="ru-RU"/>
+        </w:rPr>
+        <w:t xml:space="preserve">текущий каталог (например, нужно перейти в какую-то папку относительно текущей, тогда пишем </w:t>
       </w:r>
       <w:r>
         <w:rPr>
@@ -721,115 +758,18 @@
         </w:rPr>
         <w:t>cd</w:t>
       </w:r>
-      <w:proofErr w:type="gramStart"/>
-      <w:r>
-        <w:rPr>
-          <w:lang w:val="ru-RU"/>
-        </w:rPr>
-        <w:t xml:space="preserve"> ..</w:t>
-      </w:r>
-      <w:proofErr w:type="gramEnd"/>
-      <w:r>
-        <w:rPr>
-          <w:lang w:val="ru-RU"/>
-        </w:rPr>
-        <w:t>/..</w:t>
-      </w:r>
-      <w:r>
-        <w:rPr>
-          <w:lang w:val="ru-RU"/>
-        </w:rPr>
-        <w:t>/..</w:t>
-      </w:r>
-      <w:r>
-        <w:rPr>
-          <w:lang w:val="ru-RU"/>
-        </w:rPr>
-        <w:t xml:space="preserve">    – </w:t>
-      </w:r>
-      <w:r>
-        <w:rPr>
-          <w:lang w:val="ru-RU"/>
-        </w:rPr>
-        <w:t>возвращает на</w:t>
-      </w:r>
-      <w:r>
-        <w:rPr>
-          <w:lang w:val="ru-RU"/>
-        </w:rPr>
-        <w:t xml:space="preserve"> </w:t>
-      </w:r>
-      <w:r>
-        <w:rPr>
-          <w:lang w:val="ru-RU"/>
-        </w:rPr>
-        <w:t xml:space="preserve">три </w:t>
-      </w:r>
-      <w:r>
-        <w:rPr>
-          <w:lang w:val="ru-RU"/>
-        </w:rPr>
-        <w:t>каталога выше.</w:t>
-      </w:r>
-    </w:p>
-    <w:p>
-      <w:pPr>
-        <w:rPr>
-          <w:lang w:val="ru-RU"/>
-        </w:rPr>
-      </w:pPr>
-      <w:r>
-        <w:rPr>
-          <w:lang w:val="ru-RU"/>
-        </w:rPr>
-        <w:tab/>
-      </w:r>
-      <w:r>
-        <w:rPr>
-          <w:lang w:val="ru-RU"/>
-        </w:rPr>
-        <w:tab/>
-      </w:r>
-      <w:proofErr w:type="gramStart"/>
-      <w:r>
-        <w:rPr>
-          <w:lang w:val="en-US"/>
-        </w:rPr>
-        <w:t>cd</w:t>
-      </w:r>
-      <w:r>
-        <w:rPr>
-          <w:lang w:val="ru-RU"/>
-        </w:rPr>
-        <w:t xml:space="preserve"> .</w:t>
-      </w:r>
-      <w:proofErr w:type="gramEnd"/>
-      <w:r>
-        <w:rPr>
-          <w:lang w:val="ru-RU"/>
-        </w:rPr>
-        <w:t xml:space="preserve">  – </w:t>
-      </w:r>
-      <w:r>
-        <w:rPr>
-          <w:lang w:val="ru-RU"/>
-        </w:rPr>
-        <w:t xml:space="preserve">текущий каталог (например, нужно перейти в какую-то папку относительно текущей, тогда пишем </w:t>
-      </w:r>
-      <w:proofErr w:type="gramStart"/>
-      <w:r>
-        <w:rPr>
-          <w:lang w:val="en-US"/>
-        </w:rPr>
-        <w:t>cd</w:t>
-      </w:r>
-      <w:r>
-        <w:rPr>
-          <w:lang w:val="ru-RU"/>
-        </w:rPr>
-        <w:t xml:space="preserve"> .</w:t>
-      </w:r>
-      <w:proofErr w:type="gramEnd"/>
+      <w:r>
+        <w:rPr>
+          <w:lang w:val="ru-RU"/>
+        </w:rPr>
+        <w:t xml:space="preserve"> ./</w:t>
+      </w:r>
+      <w:r>
+        <w:rPr>
+          <w:lang w:val="en-US"/>
+        </w:rPr>
+        <w:t>Desktop</w:t>
+      </w:r>
       <w:r>
         <w:rPr>
           <w:lang w:val="ru-RU"/>
@@ -838,18 +778,6 @@
       </w:r>
       <w:r>
         <w:rPr>
-          <w:lang w:val="en-US"/>
-        </w:rPr>
-        <w:t>Desktop</w:t>
-      </w:r>
-      <w:r>
-        <w:rPr>
-          <w:lang w:val="ru-RU"/>
-        </w:rPr>
-        <w:t>/</w:t>
-      </w:r>
-      <w:r>
-        <w:rPr>
           <w:lang w:val="ru-RU"/>
         </w:rPr>
         <w:t>школа   )</w:t>
@@ -874,7 +802,6 @@
           <w:lang w:val="ru-RU"/>
         </w:rPr>
       </w:pPr>
-      <w:proofErr w:type="gramStart"/>
       <w:r>
         <w:rPr>
           <w:highlight w:val="lightGray"/>
@@ -886,34 +813,13 @@
         <w:rPr>
           <w:lang w:val="ru-RU"/>
         </w:rPr>
-        <w:t xml:space="preserve">  -</w:t>
-      </w:r>
-      <w:proofErr w:type="gramEnd"/>
-      <w:r>
-        <w:rPr>
-          <w:lang w:val="ru-RU"/>
-        </w:rPr>
-        <w:t xml:space="preserve"> </w:t>
-      </w:r>
-      <w:r>
-        <w:rPr>
-          <w:lang w:val="ru-RU"/>
-        </w:rPr>
-        <w:t xml:space="preserve">очищает консоль (когда много чего </w:t>
-      </w:r>
-      <w:proofErr w:type="spellStart"/>
-      <w:r>
-        <w:rPr>
-          <w:lang w:val="ru-RU"/>
-        </w:rPr>
-        <w:t>понаписывал</w:t>
-      </w:r>
-      <w:proofErr w:type="spellEnd"/>
-      <w:r>
-        <w:rPr>
-          <w:lang w:val="ru-RU"/>
-        </w:rPr>
-        <w:t>)</w:t>
+        <w:t xml:space="preserve">  - </w:t>
+      </w:r>
+      <w:r>
+        <w:rPr>
+          <w:lang w:val="ru-RU"/>
+        </w:rPr>
+        <w:t>очищает консоль (когда много чего понаписывал)</w:t>
       </w:r>
       <w:r>
         <w:rPr>
@@ -1056,17 +962,8 @@
           <w:highlight w:val="lightGray"/>
           <w:lang w:val="en-US"/>
         </w:rPr>
-        <w:t xml:space="preserve">git </w:t>
-      </w:r>
-      <w:proofErr w:type="spellStart"/>
-      <w:r>
-        <w:rPr>
-          <w:highlight w:val="lightGray"/>
-          <w:lang w:val="en-US"/>
-        </w:rPr>
-        <w:t>init</w:t>
-      </w:r>
-      <w:proofErr w:type="spellEnd"/>
+        <w:t>git init</w:t>
+      </w:r>
       <w:r>
         <w:rPr>
           <w:lang w:val="en-US"/>
@@ -1274,7 +1171,6 @@
         </w:rPr>
         <w:t xml:space="preserve"> -</w:t>
       </w:r>
-      <w:proofErr w:type="gramStart"/>
       <w:r>
         <w:rPr>
           <w:highlight w:val="lightGray"/>
@@ -1288,7 +1184,6 @@
         </w:rPr>
         <w:t xml:space="preserve">  .</w:t>
       </w:r>
-      <w:proofErr w:type="gramEnd"/>
       <w:r>
         <w:rPr>
           <w:lang w:val="ru-RU"/>
@@ -1459,7 +1354,6 @@
         </w:rPr>
         <w:t xml:space="preserve"> </w:t>
       </w:r>
-      <w:proofErr w:type="spellStart"/>
       <w:r>
         <w:rPr>
           <w:highlight w:val="lightGray"/>
@@ -1467,7 +1361,6 @@
         </w:rPr>
         <w:t>init</w:t>
       </w:r>
-      <w:proofErr w:type="spellEnd"/>
       <w:r>
         <w:rPr>
           <w:lang w:val="ru-RU"/>
@@ -1551,21 +1444,7 @@
         <w:rPr>
           <w:lang w:val="ru-RU"/>
         </w:rPr>
-        <w:t xml:space="preserve"> – специальный каталог, в котором хранятся все изменения, которые </w:t>
-      </w:r>
-      <w:proofErr w:type="gramStart"/>
-      <w:r>
-        <w:rPr>
-          <w:lang w:val="ru-RU"/>
-        </w:rPr>
-        <w:t>когда либо</w:t>
-      </w:r>
-      <w:proofErr w:type="gramEnd"/>
-      <w:r>
-        <w:rPr>
-          <w:lang w:val="ru-RU"/>
-        </w:rPr>
-        <w:t xml:space="preserve"> были сделаны во время всей жизни вашего проекта</w:t>
+        <w:t xml:space="preserve"> – специальный каталог, в котором хранятся все изменения, которые когда либо были сделаны во время всей жизни вашего проекта</w:t>
       </w:r>
       <w:r>
         <w:rPr>
@@ -1615,14 +1494,7 @@
         <w:rPr>
           <w:lang w:val="ru-RU"/>
         </w:rPr>
-        <w:t xml:space="preserve">После инициализации появляется скрытая </w:t>
-      </w:r>
-      <w:proofErr w:type="gramStart"/>
-      <w:r>
-        <w:rPr>
-          <w:lang w:val="ru-RU"/>
-        </w:rPr>
-        <w:t xml:space="preserve">папка </w:t>
+        <w:t xml:space="preserve">После инициализации появляется скрытая папка </w:t>
       </w:r>
       <w:r>
         <w:rPr>
@@ -1636,7 +1508,6 @@
         </w:rPr>
         <w:t>git</w:t>
       </w:r>
-      <w:proofErr w:type="gramEnd"/>
       <w:r>
         <w:rPr>
           <w:lang w:val="ru-RU"/>
@@ -1688,14 +1559,7 @@
         <w:rPr>
           <w:lang w:val="ru-RU"/>
         </w:rPr>
-        <w:t xml:space="preserve">специальная команда для сохранения файла </w:t>
-      </w:r>
-      <w:proofErr w:type="gramStart"/>
-      <w:r>
-        <w:rPr>
-          <w:lang w:val="ru-RU"/>
-        </w:rPr>
-        <w:t xml:space="preserve">в </w:t>
+        <w:t xml:space="preserve">специальная команда для сохранения файла в </w:t>
       </w:r>
       <w:r>
         <w:rPr>
@@ -1709,7 +1573,6 @@
         </w:rPr>
         <w:t>git</w:t>
       </w:r>
-      <w:proofErr w:type="gramEnd"/>
       <w:r>
         <w:rPr>
           <w:lang w:val="ru-RU"/>
@@ -1785,21 +1648,7 @@
         <w:rPr>
           <w:lang w:val="ru-RU"/>
         </w:rPr>
-        <w:t xml:space="preserve">. Он хранит в себе инфо о </w:t>
-      </w:r>
-      <w:proofErr w:type="gramStart"/>
-      <w:r>
-        <w:rPr>
-          <w:lang w:val="ru-RU"/>
-        </w:rPr>
-        <w:t>том</w:t>
-      </w:r>
-      <w:proofErr w:type="gramEnd"/>
-      <w:r>
-        <w:rPr>
-          <w:lang w:val="ru-RU"/>
-        </w:rPr>
-        <w:t xml:space="preserve"> кто сделал изменения, </w:t>
+        <w:t xml:space="preserve">. Он хранит в себе инфо о том кто сделал изменения, </w:t>
       </w:r>
       <w:r>
         <w:rPr>
@@ -1843,14 +1692,7 @@
         <w:rPr>
           <w:lang w:val="ru-RU"/>
         </w:rPr>
-        <w:t xml:space="preserve">Все изменения попадают </w:t>
-      </w:r>
-      <w:proofErr w:type="gramStart"/>
-      <w:r>
-        <w:rPr>
-          <w:lang w:val="ru-RU"/>
-        </w:rPr>
-        <w:t xml:space="preserve">в </w:t>
+        <w:t xml:space="preserve">Все изменения попадают в </w:t>
       </w:r>
       <w:r>
         <w:rPr>
@@ -1864,7 +1706,6 @@
         </w:rPr>
         <w:t>git</w:t>
       </w:r>
-      <w:proofErr w:type="gramEnd"/>
       <w:r>
         <w:rPr>
           <w:lang w:val="ru-RU"/>
@@ -2294,7 +2135,6 @@
         </w:rPr>
         <w:t xml:space="preserve"> и </w:t>
       </w:r>
-      <w:proofErr w:type="gramStart"/>
       <w:r>
         <w:rPr>
           <w:lang w:val="en-US"/>
@@ -2313,7 +2153,6 @@
         </w:rPr>
         <w:t>email</w:t>
       </w:r>
-      <w:proofErr w:type="gramEnd"/>
       <w:r>
         <w:rPr>
           <w:lang w:val="ru-RU"/>
@@ -2736,7 +2575,6 @@
         </w:rPr>
         <w:t xml:space="preserve"> </w:t>
       </w:r>
-      <w:proofErr w:type="gramStart"/>
       <w:r>
         <w:rPr>
           <w:lang w:val="en-US"/>
@@ -2759,14 +2597,7 @@
         <w:rPr>
           <w:lang w:val="ru-RU"/>
         </w:rPr>
-        <w:t xml:space="preserve">  -</w:t>
-      </w:r>
-      <w:proofErr w:type="gramEnd"/>
-      <w:r>
-        <w:rPr>
-          <w:lang w:val="ru-RU"/>
-        </w:rPr>
-        <w:t xml:space="preserve"> </w:t>
+        <w:t xml:space="preserve">  - </w:t>
       </w:r>
       <w:r>
         <w:rPr>
@@ -2814,7 +2645,6 @@
         </w:rPr>
         <w:t xml:space="preserve"> </w:t>
       </w:r>
-      <w:proofErr w:type="gramStart"/>
       <w:r>
         <w:rPr>
           <w:highlight w:val="lightGray"/>
@@ -2827,15 +2657,7 @@
           <w:highlight w:val="lightGray"/>
           <w:lang w:val="ru-RU"/>
         </w:rPr>
-        <w:t xml:space="preserve"> .</w:t>
-      </w:r>
-      <w:proofErr w:type="gramEnd"/>
-      <w:r>
-        <w:rPr>
-          <w:highlight w:val="lightGray"/>
-          <w:lang w:val="ru-RU"/>
-        </w:rPr>
-        <w:t>/</w:t>
+        <w:t xml:space="preserve"> ./</w:t>
       </w:r>
       <w:r>
         <w:rPr>
@@ -2871,7 +2693,6 @@
         </w:rPr>
         <w:t xml:space="preserve"> </w:t>
       </w:r>
-      <w:proofErr w:type="gramStart"/>
       <w:r>
         <w:rPr>
           <w:highlight w:val="lightGray"/>
@@ -2883,14 +2704,7 @@
         <w:rPr>
           <w:lang w:val="ru-RU"/>
         </w:rPr>
-        <w:t xml:space="preserve">  -</w:t>
-      </w:r>
-      <w:proofErr w:type="gramEnd"/>
-      <w:r>
-        <w:rPr>
-          <w:lang w:val="ru-RU"/>
-        </w:rPr>
-        <w:t xml:space="preserve"> </w:t>
+        <w:t xml:space="preserve">  - </w:t>
       </w:r>
       <w:r>
         <w:rPr>
@@ -3081,7 +2895,6 @@
         </w:rPr>
         <w:t xml:space="preserve"> </w:t>
       </w:r>
-      <w:proofErr w:type="gramStart"/>
       <w:r>
         <w:rPr>
           <w:highlight w:val="lightGray"/>
@@ -3100,14 +2913,7 @@
         <w:rPr>
           <w:lang w:val="ru-RU"/>
         </w:rPr>
-        <w:t>-</w:t>
-      </w:r>
-      <w:proofErr w:type="gramEnd"/>
-      <w:r>
-        <w:rPr>
-          <w:lang w:val="ru-RU"/>
-        </w:rPr>
-        <w:t xml:space="preserve"> </w:t>
+        <w:t xml:space="preserve">- </w:t>
       </w:r>
       <w:r>
         <w:rPr>
@@ -3367,14 +3173,7 @@
         <w:rPr>
           <w:lang w:val="ru-RU"/>
         </w:rPr>
-        <w:t xml:space="preserve">а, </w:t>
-      </w:r>
-      <w:proofErr w:type="gramStart"/>
-      <w:r>
-        <w:rPr>
-          <w:lang w:val="ru-RU"/>
-        </w:rPr>
-        <w:t xml:space="preserve">жмём  </w:t>
+        <w:t xml:space="preserve">а, жмём  </w:t>
       </w:r>
       <w:r>
         <w:rPr>
@@ -3383,8 +3182,6 @@
         </w:rPr>
         <w:t>:</w:t>
       </w:r>
-      <w:proofErr w:type="spellStart"/>
-      <w:proofErr w:type="gramEnd"/>
       <w:r>
         <w:rPr>
           <w:highlight w:val="lightGray"/>
@@ -3392,7 +3189,6 @@
         </w:rPr>
         <w:t>qa</w:t>
       </w:r>
-      <w:proofErr w:type="spellEnd"/>
       <w:r>
         <w:rPr>
           <w:highlight w:val="lightGray"/>
@@ -3413,14 +3209,7 @@
           <w:lang w:val="ru-RU"/>
         </w:rPr>
         <w:tab/>
-        <w:t xml:space="preserve">Если хотим сохранить изменения в названии коммита, </w:t>
-      </w:r>
-      <w:proofErr w:type="gramStart"/>
-      <w:r>
-        <w:rPr>
-          <w:lang w:val="ru-RU"/>
-        </w:rPr>
-        <w:t xml:space="preserve">жмём </w:t>
+        <w:t xml:space="preserve">Если хотим сохранить изменения в названии коммита, жмём </w:t>
       </w:r>
       <w:r>
         <w:rPr>
@@ -3429,7 +3218,6 @@
         </w:rPr>
         <w:t>:</w:t>
       </w:r>
-      <w:proofErr w:type="spellStart"/>
       <w:r>
         <w:rPr>
           <w:highlight w:val="lightGray"/>
@@ -3437,8 +3225,6 @@
         </w:rPr>
         <w:t>wq</w:t>
       </w:r>
-      <w:proofErr w:type="spellEnd"/>
-      <w:proofErr w:type="gramEnd"/>
       <w:r>
         <w:rPr>
           <w:lang w:val="ru-RU"/>
@@ -3515,11 +3301,32 @@
           <w:highlight w:val="lightGray"/>
           <w:lang w:val="en-US"/>
         </w:rPr>
-        <w:t>git log -2</w:t>
-      </w:r>
-      <w:r>
-        <w:rPr>
-          <w:lang w:val="en-US"/>
+        <w:t>git</w:t>
+      </w:r>
+      <w:r>
+        <w:rPr>
+          <w:highlight w:val="lightGray"/>
+          <w:lang w:val="ru-RU"/>
+        </w:rPr>
+        <w:t xml:space="preserve"> </w:t>
+      </w:r>
+      <w:r>
+        <w:rPr>
+          <w:highlight w:val="lightGray"/>
+          <w:lang w:val="en-US"/>
+        </w:rPr>
+        <w:t>log</w:t>
+      </w:r>
+      <w:r>
+        <w:rPr>
+          <w:highlight w:val="lightGray"/>
+          <w:lang w:val="ru-RU"/>
+        </w:rPr>
+        <w:t xml:space="preserve"> -2</w:t>
+      </w:r>
+      <w:r>
+        <w:rPr>
+          <w:lang w:val="ru-RU"/>
         </w:rPr>
         <w:t xml:space="preserve">    - </w:t>
       </w:r>
@@ -3694,36 +3501,16 @@
           <w:szCs w:val="18"/>
           <w:highlight w:val="lightGray"/>
         </w:rPr>
-        <w:t>88351</w:t>
-      </w:r>
-      <w:proofErr w:type="gramStart"/>
+        <w:t>88351e</w:t>
+      </w:r>
       <w:r>
         <w:rPr>
           <w:rFonts w:ascii="Lucida Console" w:hAnsi="Lucida Console" w:cs="Lucida Console"/>
           <w:sz w:val="18"/>
           <w:szCs w:val="18"/>
-          <w:highlight w:val="lightGray"/>
-        </w:rPr>
-        <w:t>e</w:t>
-      </w:r>
-      <w:r>
-        <w:rPr>
-          <w:rFonts w:ascii="Lucida Console" w:hAnsi="Lucida Console" w:cs="Lucida Console"/>
-          <w:sz w:val="18"/>
-          <w:szCs w:val="18"/>
-          <w:lang w:val="ru-RU"/>
-        </w:rPr>
-        <w:t xml:space="preserve">  -</w:t>
-      </w:r>
-      <w:proofErr w:type="gramEnd"/>
-      <w:r>
-        <w:rPr>
-          <w:rFonts w:ascii="Lucida Console" w:hAnsi="Lucida Console" w:cs="Lucida Console"/>
-          <w:sz w:val="18"/>
-          <w:szCs w:val="18"/>
-          <w:lang w:val="ru-RU"/>
-        </w:rPr>
-        <w:t xml:space="preserve"> </w:t>
+          <w:lang w:val="ru-RU"/>
+        </w:rPr>
+        <w:t xml:space="preserve">  - </w:t>
       </w:r>
       <w:r>
         <w:rPr>
@@ -3908,7 +3695,7 @@
       <w:pPr>
         <w:jc w:val="both"/>
         <w:rPr>
-          <w:lang w:val="en-US"/>
+          <w:lang w:val="ru-RU"/>
         </w:rPr>
       </w:pPr>
       <w:r>
@@ -3943,6 +3730,513 @@
           <w:lang w:val="ru-RU"/>
         </w:rPr>
         <w:t>переключение между коммитами (или ветками)</w:t>
+      </w:r>
+    </w:p>
+    <w:p>
+      <w:pPr>
+        <w:jc w:val="both"/>
+        <w:rPr>
+          <w:lang w:val="ru-RU"/>
+        </w:rPr>
+      </w:pPr>
+      <w:r>
+        <w:rPr>
+          <w:highlight w:val="lightGray"/>
+          <w:lang w:val="en-US"/>
+        </w:rPr>
+        <w:lastRenderedPageBreak/>
+        <w:t>git</w:t>
+      </w:r>
+      <w:r>
+        <w:rPr>
+          <w:highlight w:val="lightGray"/>
+          <w:lang w:val="ru-RU"/>
+        </w:rPr>
+        <w:t xml:space="preserve"> </w:t>
+      </w:r>
+      <w:r>
+        <w:rPr>
+          <w:highlight w:val="lightGray"/>
+          <w:lang w:val="en-US"/>
+        </w:rPr>
+        <w:t>checkout</w:t>
+      </w:r>
+      <w:r>
+        <w:rPr>
+          <w:highlight w:val="lightGray"/>
+          <w:lang w:val="ru-RU"/>
+        </w:rPr>
+        <w:t xml:space="preserve"> </w:t>
+      </w:r>
+      <w:r>
+        <w:rPr>
+          <w:highlight w:val="lightGray"/>
+          <w:lang w:val="ru-RU"/>
+        </w:rPr>
+        <w:t>4</w:t>
+      </w:r>
+      <w:r>
+        <w:rPr>
+          <w:highlight w:val="lightGray"/>
+          <w:lang w:val="en-US"/>
+        </w:rPr>
+        <w:t>da</w:t>
+      </w:r>
+      <w:r>
+        <w:rPr>
+          <w:highlight w:val="lightGray"/>
+          <w:lang w:val="ru-RU"/>
+        </w:rPr>
+        <w:t>05</w:t>
+      </w:r>
+      <w:r>
+        <w:rPr>
+          <w:highlight w:val="lightGray"/>
+          <w:lang w:val="en-US"/>
+        </w:rPr>
+        <w:t>f</w:t>
+      </w:r>
+      <w:r>
+        <w:rPr>
+          <w:lang w:val="ru-RU"/>
+        </w:rPr>
+        <w:t xml:space="preserve">  - переключаемся на состояние коммита </w:t>
+      </w:r>
+      <w:r>
+        <w:rPr>
+          <w:highlight w:val="lightGray"/>
+          <w:lang w:val="ru-RU"/>
+        </w:rPr>
+        <w:t>4</w:t>
+      </w:r>
+      <w:r>
+        <w:rPr>
+          <w:highlight w:val="lightGray"/>
+          <w:lang w:val="en-US"/>
+        </w:rPr>
+        <w:t>da</w:t>
+      </w:r>
+      <w:r>
+        <w:rPr>
+          <w:highlight w:val="lightGray"/>
+          <w:lang w:val="ru-RU"/>
+        </w:rPr>
+        <w:t>05</w:t>
+      </w:r>
+      <w:r>
+        <w:rPr>
+          <w:highlight w:val="lightGray"/>
+          <w:lang w:val="en-US"/>
+        </w:rPr>
+        <w:t>f</w:t>
+      </w:r>
+      <w:r>
+        <w:rPr>
+          <w:lang w:val="ru-RU"/>
+        </w:rPr>
+        <w:t xml:space="preserve"> (после переключения нельзя ничего менять в других коммитах, иначе оторвём голову </w:t>
+      </w:r>
+      <w:r>
+        <w:rPr>
+          <w:u w:val="single"/>
+          <w:lang w:val="en-US"/>
+        </w:rPr>
+        <w:t>HEAD</w:t>
+      </w:r>
+      <w:r>
+        <w:rPr>
+          <w:lang w:val="ru-RU"/>
+        </w:rPr>
+        <w:t xml:space="preserve">). </w:t>
+      </w:r>
+      <w:r>
+        <w:rPr>
+          <w:lang w:val="ru-RU"/>
+        </w:rPr>
+        <w:t xml:space="preserve">Если хотим делать изменения, то нужно вернуться в </w:t>
+      </w:r>
+      <w:r>
+        <w:rPr>
+          <w:u w:val="single"/>
+          <w:lang w:val="en-US"/>
+        </w:rPr>
+        <w:t>master</w:t>
+      </w:r>
+      <w:r>
+        <w:rPr>
+          <w:lang w:val="ru-RU"/>
+        </w:rPr>
+        <w:t xml:space="preserve"> </w:t>
+      </w:r>
+      <w:r>
+        <w:rPr>
+          <w:lang w:val="ru-RU"/>
+        </w:rPr>
+        <w:t>или в коммите сделать новую ветку).</w:t>
+      </w:r>
+    </w:p>
+    <w:p>
+      <w:pPr>
+        <w:jc w:val="both"/>
+        <w:rPr>
+          <w:lang w:val="ru-RU"/>
+        </w:rPr>
+      </w:pPr>
+    </w:p>
+    <w:p>
+      <w:pPr>
+        <w:jc w:val="both"/>
+        <w:rPr>
+          <w:lang w:val="ru-RU"/>
+        </w:rPr>
+      </w:pPr>
+      <w:r>
+        <w:rPr>
+          <w:lang w:val="ru-RU"/>
+        </w:rPr>
+        <w:t>Если хотим посмотреть коммит в определённом файле, то указываем</w:t>
+      </w:r>
+      <w:r>
+        <w:rPr>
+          <w:lang w:val="ru-RU"/>
+        </w:rPr>
+        <w:t>:</w:t>
+      </w:r>
+    </w:p>
+    <w:p>
+      <w:pPr>
+        <w:jc w:val="both"/>
+        <w:rPr>
+          <w:lang w:val="en-US"/>
+        </w:rPr>
+      </w:pPr>
+      <w:r>
+        <w:rPr>
+          <w:highlight w:val="lightGray"/>
+          <w:lang w:val="en-US"/>
+        </w:rPr>
+        <w:t>git</w:t>
+      </w:r>
+      <w:r>
+        <w:rPr>
+          <w:highlight w:val="lightGray"/>
+          <w:lang w:val="ru-RU"/>
+        </w:rPr>
+        <w:t xml:space="preserve"> </w:t>
+      </w:r>
+      <w:r>
+        <w:rPr>
+          <w:highlight w:val="lightGray"/>
+          <w:lang w:val="en-US"/>
+        </w:rPr>
+        <w:t>checkout</w:t>
+      </w:r>
+      <w:r>
+        <w:rPr>
+          <w:highlight w:val="lightGray"/>
+          <w:lang w:val="ru-RU"/>
+        </w:rPr>
+        <w:t xml:space="preserve"> 4</w:t>
+      </w:r>
+      <w:r>
+        <w:rPr>
+          <w:highlight w:val="lightGray"/>
+          <w:lang w:val="en-US"/>
+        </w:rPr>
+        <w:t>da</w:t>
+      </w:r>
+      <w:r>
+        <w:rPr>
+          <w:highlight w:val="lightGray"/>
+          <w:lang w:val="ru-RU"/>
+        </w:rPr>
+        <w:t>05</w:t>
+      </w:r>
+      <w:r>
+        <w:rPr>
+          <w:highlight w:val="lightGray"/>
+          <w:lang w:val="en-US"/>
+        </w:rPr>
+        <w:t>f</w:t>
+      </w:r>
+      <w:r>
+        <w:rPr>
+          <w:lang w:val="ru-RU"/>
+        </w:rPr>
+        <w:t xml:space="preserve"> </w:t>
+      </w:r>
+      <w:r>
+        <w:rPr>
+          <w:lang w:val="ru-RU"/>
+        </w:rPr>
+        <w:t>и</w:t>
+      </w:r>
+      <w:r>
+        <w:rPr>
+          <w:lang w:val="ru-RU"/>
+        </w:rPr>
+        <w:t xml:space="preserve"> </w:t>
+      </w:r>
+      <w:r>
+        <w:rPr>
+          <w:lang w:val="ru-RU"/>
+        </w:rPr>
+        <w:t>пишем</w:t>
+      </w:r>
+      <w:r>
+        <w:rPr>
+          <w:lang w:val="ru-RU"/>
+        </w:rPr>
+        <w:t xml:space="preserve"> </w:t>
+      </w:r>
+      <w:r>
+        <w:rPr>
+          <w:lang w:val="ru-RU"/>
+        </w:rPr>
+        <w:t xml:space="preserve">путь относительно текущей папки проекта, например </w:t>
+      </w:r>
+      <w:r>
+        <w:rPr>
+          <w:lang w:val="ru-RU"/>
+        </w:rPr>
+        <w:t>./</w:t>
+      </w:r>
+      <w:r>
+        <w:rPr>
+          <w:lang w:val="en-US"/>
+        </w:rPr>
+        <w:t>css</w:t>
+      </w:r>
+      <w:r>
+        <w:rPr>
+          <w:lang w:val="ru-RU"/>
+        </w:rPr>
+        <w:t>/</w:t>
+      </w:r>
+      <w:r>
+        <w:rPr>
+          <w:lang w:val="en-US"/>
+        </w:rPr>
+        <w:t>style</w:t>
+      </w:r>
+      <w:r>
+        <w:rPr>
+          <w:lang w:val="ru-RU"/>
+        </w:rPr>
+        <w:t>.</w:t>
+      </w:r>
+      <w:r>
+        <w:rPr>
+          <w:lang w:val="en-US"/>
+        </w:rPr>
+        <w:t>css</w:t>
+      </w:r>
+    </w:p>
+    <w:p>
+      <w:pPr>
+        <w:jc w:val="both"/>
+        <w:rPr>
+          <w:lang w:val="ru-RU"/>
+        </w:rPr>
+      </w:pPr>
+      <w:r>
+        <w:rPr>
+          <w:lang w:val="ru-RU"/>
+        </w:rPr>
+        <w:t>Полностью</w:t>
+      </w:r>
+      <w:r>
+        <w:rPr>
+          <w:lang w:val="ru-RU"/>
+        </w:rPr>
+        <w:t xml:space="preserve">: </w:t>
+      </w:r>
+      <w:r>
+        <w:rPr>
+          <w:highlight w:val="lightGray"/>
+          <w:lang w:val="en-US"/>
+        </w:rPr>
+        <w:t>git</w:t>
+      </w:r>
+      <w:r>
+        <w:rPr>
+          <w:highlight w:val="lightGray"/>
+          <w:lang w:val="ru-RU"/>
+        </w:rPr>
+        <w:t xml:space="preserve"> </w:t>
+      </w:r>
+      <w:r>
+        <w:rPr>
+          <w:highlight w:val="lightGray"/>
+          <w:lang w:val="en-US"/>
+        </w:rPr>
+        <w:t>checkout</w:t>
+      </w:r>
+      <w:r>
+        <w:rPr>
+          <w:highlight w:val="lightGray"/>
+          <w:lang w:val="ru-RU"/>
+        </w:rPr>
+        <w:t xml:space="preserve"> </w:t>
+      </w:r>
+      <w:r>
+        <w:rPr>
+          <w:highlight w:val="lightGray"/>
+          <w:lang w:val="ru-RU"/>
+        </w:rPr>
+        <w:t>4</w:t>
+      </w:r>
+      <w:r>
+        <w:rPr>
+          <w:highlight w:val="lightGray"/>
+          <w:lang w:val="en-US"/>
+        </w:rPr>
+        <w:t>da</w:t>
+      </w:r>
+      <w:r>
+        <w:rPr>
+          <w:highlight w:val="lightGray"/>
+          <w:lang w:val="ru-RU"/>
+        </w:rPr>
+        <w:t>05</w:t>
+      </w:r>
+      <w:r>
+        <w:rPr>
+          <w:highlight w:val="lightGray"/>
+          <w:lang w:val="en-US"/>
+        </w:rPr>
+        <w:t>f</w:t>
+      </w:r>
+      <w:r>
+        <w:rPr>
+          <w:highlight w:val="lightGray"/>
+          <w:lang w:val="ru-RU"/>
+        </w:rPr>
+        <w:t xml:space="preserve"> </w:t>
+      </w:r>
+      <w:r>
+        <w:rPr>
+          <w:highlight w:val="lightGray"/>
+          <w:lang w:val="ru-RU"/>
+        </w:rPr>
+        <w:t>./</w:t>
+      </w:r>
+      <w:r>
+        <w:rPr>
+          <w:highlight w:val="lightGray"/>
+          <w:lang w:val="en-US"/>
+        </w:rPr>
+        <w:t>css</w:t>
+      </w:r>
+      <w:r>
+        <w:rPr>
+          <w:highlight w:val="lightGray"/>
+          <w:lang w:val="ru-RU"/>
+        </w:rPr>
+        <w:t>/</w:t>
+      </w:r>
+      <w:r>
+        <w:rPr>
+          <w:highlight w:val="lightGray"/>
+          <w:lang w:val="en-US"/>
+        </w:rPr>
+        <w:t>style</w:t>
+      </w:r>
+      <w:r>
+        <w:rPr>
+          <w:highlight w:val="lightGray"/>
+          <w:lang w:val="ru-RU"/>
+        </w:rPr>
+        <w:t>.</w:t>
+      </w:r>
+      <w:r>
+        <w:rPr>
+          <w:highlight w:val="lightGray"/>
+          <w:lang w:val="en-US"/>
+        </w:rPr>
+        <w:t>css</w:t>
+      </w:r>
+      <w:r>
+        <w:rPr>
+          <w:lang w:val="ru-RU"/>
+        </w:rPr>
+        <w:t xml:space="preserve">   (</w:t>
+      </w:r>
+      <w:r>
+        <w:rPr>
+          <w:lang w:val="ru-RU"/>
+        </w:rPr>
+        <w:t>при</w:t>
+      </w:r>
+      <w:r>
+        <w:rPr>
+          <w:lang w:val="ru-RU"/>
+        </w:rPr>
+        <w:t xml:space="preserve"> </w:t>
+      </w:r>
+      <w:r>
+        <w:rPr>
+          <w:lang w:val="ru-RU"/>
+        </w:rPr>
+        <w:t>этом</w:t>
+      </w:r>
+      <w:r>
+        <w:rPr>
+          <w:lang w:val="ru-RU"/>
+        </w:rPr>
+        <w:t xml:space="preserve"> </w:t>
+      </w:r>
+      <w:r>
+        <w:rPr>
+          <w:lang w:val="ru-RU"/>
+        </w:rPr>
+        <w:t xml:space="preserve">голова не отрывается, мы всё-равно находимся в каталоге </w:t>
+      </w:r>
+      <w:r>
+        <w:rPr>
+          <w:lang w:val="en-US"/>
+        </w:rPr>
+        <w:t>master</w:t>
+      </w:r>
+      <w:r>
+        <w:rPr>
+          <w:lang w:val="ru-RU"/>
+        </w:rPr>
+        <w:t>)</w:t>
+      </w:r>
+      <w:r>
+        <w:rPr>
+          <w:lang w:val="ru-RU"/>
+        </w:rPr>
+        <w:t>.</w:t>
+      </w:r>
+    </w:p>
+    <w:p>
+      <w:pPr>
+        <w:jc w:val="both"/>
+        <w:rPr>
+          <w:lang w:val="ru-RU"/>
+        </w:rPr>
+      </w:pPr>
+      <w:r>
+        <w:rPr>
+          <w:lang w:val="ru-RU"/>
+        </w:rPr>
+        <w:t>Откатывать файлы по одиночке не опасно, а вот все вместе опасно.</w:t>
+      </w:r>
+    </w:p>
+    <w:p>
+      <w:pPr>
+        <w:jc w:val="both"/>
+        <w:rPr>
+          <w:lang w:val="ru-RU"/>
+        </w:rPr>
+      </w:pPr>
+      <w:r>
+        <w:rPr>
+          <w:lang w:val="ru-RU"/>
+        </w:rPr>
+        <w:t>Если всё-таки оторвали голову, то можно вернуться</w:t>
       </w:r>
     </w:p>
     <w:sectPr>

</xml_diff>

<commit_message>
Start working on catalog
</commit_message>
<xml_diff>
--- a/консп.docx
+++ b/консп.docx
@@ -20,24 +20,40 @@
         </w:rPr>
         <w:t xml:space="preserve"> </w:t>
       </w:r>
+      <w:proofErr w:type="spellStart"/>
       <w:r>
         <w:rPr>
           <w:lang w:val="en-US"/>
         </w:rPr>
         <w:t>init</w:t>
       </w:r>
-    </w:p>
-    <w:p>
-      <w:pPr>
-        <w:rPr>
-          <w:lang w:val="en-US"/>
-        </w:rPr>
-      </w:pPr>
-      <w:r>
-        <w:rPr>
-          <w:lang w:val="en-US"/>
-        </w:rPr>
-        <w:t>git add ./</w:t>
+      <w:proofErr w:type="spellEnd"/>
+    </w:p>
+    <w:p>
+      <w:pPr>
+        <w:rPr>
+          <w:lang w:val="en-US"/>
+        </w:rPr>
+      </w:pPr>
+      <w:r>
+        <w:rPr>
+          <w:lang w:val="en-US"/>
+        </w:rPr>
+        <w:t xml:space="preserve">git </w:t>
+      </w:r>
+      <w:proofErr w:type="gramStart"/>
+      <w:r>
+        <w:rPr>
+          <w:lang w:val="en-US"/>
+        </w:rPr>
+        <w:t>add .</w:t>
+      </w:r>
+      <w:proofErr w:type="gramEnd"/>
+      <w:r>
+        <w:rPr>
+          <w:lang w:val="en-US"/>
+        </w:rPr>
+        <w:t>/</w:t>
       </w:r>
     </w:p>
     <w:p>
@@ -198,7 +214,9 @@
     <w:p>
       <w:pPr>
         <w:rPr>
-          <w:lang w:val="ru-RU"/>
+          <w:rFonts w:ascii="Lucida Console" w:hAnsi="Lucida Console" w:cs="Lucida Console"/>
+          <w:sz w:val="18"/>
+          <w:szCs w:val="18"/>
         </w:rPr>
       </w:pPr>
       <w:r>
@@ -219,13 +237,135 @@
         </w:rPr>
         <w:t>show</w:t>
       </w:r>
-    </w:p>
-    <w:p>
-      <w:pPr>
-        <w:rPr>
-          <w:b/>
-          <w:bCs/>
-          <w:lang w:val="ru-RU"/>
+      <w:r>
+        <w:rPr>
+          <w:lang w:val="ru-RU"/>
+        </w:rPr>
+        <w:t xml:space="preserve"> </w:t>
+      </w:r>
+      <w:r>
+        <w:rPr>
+          <w:rFonts w:ascii="Lucida Console" w:hAnsi="Lucida Console" w:cs="Lucida Console"/>
+          <w:sz w:val="18"/>
+          <w:szCs w:val="18"/>
+        </w:rPr>
+        <w:t>88351e</w:t>
+      </w:r>
+    </w:p>
+    <w:p>
+      <w:pPr>
+        <w:rPr>
+          <w:rFonts w:ascii="Lucida Console" w:hAnsi="Lucida Console" w:cs="Lucida Console"/>
+          <w:sz w:val="18"/>
+          <w:szCs w:val="18"/>
+        </w:rPr>
+      </w:pPr>
+      <w:r>
+        <w:rPr>
+          <w:rFonts w:ascii="Lucida Console" w:hAnsi="Lucida Console" w:cs="Lucida Console"/>
+          <w:sz w:val="18"/>
+          <w:szCs w:val="18"/>
+          <w:lang w:val="en-US"/>
+        </w:rPr>
+        <w:t xml:space="preserve">git checkout </w:t>
+      </w:r>
+      <w:r>
+        <w:rPr>
+          <w:rFonts w:ascii="Lucida Console" w:hAnsi="Lucida Console" w:cs="Lucida Console"/>
+          <w:sz w:val="18"/>
+          <w:szCs w:val="18"/>
+        </w:rPr>
+        <w:t>4da05f</w:t>
+      </w:r>
+    </w:p>
+    <w:p>
+      <w:pPr>
+        <w:rPr>
+          <w:rFonts w:ascii="Lucida Console" w:hAnsi="Lucida Console" w:cs="Lucida Console"/>
+          <w:sz w:val="18"/>
+          <w:szCs w:val="18"/>
+          <w:lang w:val="en-US"/>
+        </w:rPr>
+      </w:pPr>
+      <w:r>
+        <w:rPr>
+          <w:rFonts w:ascii="Lucida Console" w:hAnsi="Lucida Console" w:cs="Lucida Console"/>
+          <w:sz w:val="18"/>
+          <w:szCs w:val="18"/>
+          <w:lang w:val="en-US"/>
+        </w:rPr>
+        <w:t xml:space="preserve">git checkout </w:t>
+      </w:r>
+      <w:r>
+        <w:rPr>
+          <w:rFonts w:ascii="Lucida Console" w:hAnsi="Lucida Console" w:cs="Lucida Console"/>
+          <w:sz w:val="18"/>
+          <w:szCs w:val="18"/>
+        </w:rPr>
+        <w:t>88351e</w:t>
+      </w:r>
+      <w:r>
+        <w:rPr>
+          <w:rFonts w:ascii="Lucida Console" w:hAnsi="Lucida Console" w:cs="Lucida Console"/>
+          <w:sz w:val="18"/>
+          <w:szCs w:val="18"/>
+          <w:lang w:val="en-US"/>
+        </w:rPr>
+        <w:t xml:space="preserve"> ./</w:t>
+      </w:r>
+      <w:proofErr w:type="spellStart"/>
+      <w:r>
+        <w:rPr>
+          <w:rFonts w:ascii="Lucida Console" w:hAnsi="Lucida Console" w:cs="Lucida Console"/>
+          <w:sz w:val="18"/>
+          <w:szCs w:val="18"/>
+          <w:lang w:val="en-US"/>
+        </w:rPr>
+        <w:t>css</w:t>
+      </w:r>
+      <w:proofErr w:type="spellEnd"/>
+      <w:r>
+        <w:rPr>
+          <w:rFonts w:ascii="Lucida Console" w:hAnsi="Lucida Console" w:cs="Lucida Console"/>
+          <w:sz w:val="18"/>
+          <w:szCs w:val="18"/>
+          <w:lang w:val="en-US"/>
+        </w:rPr>
+        <w:t>/style.css</w:t>
+      </w:r>
+    </w:p>
+    <w:p>
+      <w:pPr>
+        <w:rPr>
+          <w:rFonts w:ascii="Lucida Console" w:hAnsi="Lucida Console" w:cs="Lucida Console"/>
+          <w:sz w:val="18"/>
+          <w:szCs w:val="18"/>
+        </w:rPr>
+      </w:pPr>
+      <w:r>
+        <w:rPr>
+          <w:rFonts w:ascii="Lucida Console" w:hAnsi="Lucida Console" w:cs="Lucida Console"/>
+          <w:sz w:val="18"/>
+          <w:szCs w:val="18"/>
+        </w:rPr>
+        <w:t xml:space="preserve">git reset --hard 4da05f   </w:t>
+      </w:r>
+    </w:p>
+    <w:p>
+      <w:pPr>
+        <w:rPr>
+          <w:rFonts w:ascii="Lucida Console" w:hAnsi="Lucida Console" w:cs="Lucida Console"/>
+          <w:sz w:val="18"/>
+          <w:szCs w:val="18"/>
+        </w:rPr>
+      </w:pPr>
+    </w:p>
+    <w:p>
+      <w:pPr>
+        <w:rPr>
+          <w:rFonts w:ascii="Lucida Console" w:hAnsi="Lucida Console" w:cs="Lucida Console"/>
+          <w:sz w:val="18"/>
+          <w:szCs w:val="18"/>
         </w:rPr>
       </w:pPr>
     </w:p>
@@ -312,6 +452,7 @@
         </w:rPr>
         <w:t xml:space="preserve"> команда </w:t>
       </w:r>
+      <w:proofErr w:type="spellStart"/>
       <w:r>
         <w:rPr>
           <w:i/>
@@ -321,6 +462,7 @@
         </w:rPr>
         <w:t>dir</w:t>
       </w:r>
+      <w:proofErr w:type="spellEnd"/>
       <w:r>
         <w:rPr>
           <w:lang w:val="ru-RU"/>
@@ -365,12 +507,14 @@
         </w:rPr>
         <w:t xml:space="preserve"> </w:t>
       </w:r>
+      <w:proofErr w:type="spellStart"/>
       <w:r>
         <w:rPr>
           <w:lang w:val="en-US"/>
         </w:rPr>
         <w:t>dir</w:t>
       </w:r>
+      <w:proofErr w:type="spellEnd"/>
       <w:r>
         <w:rPr>
           <w:lang w:val="ru-RU"/>
@@ -409,11 +553,19 @@
         </w:rPr>
         <w:t>cd</w:t>
       </w:r>
-      <w:r>
-        <w:rPr>
-          <w:lang w:val="ru-RU"/>
-        </w:rPr>
-        <w:t xml:space="preserve">~  - </w:t>
+      <w:proofErr w:type="gramStart"/>
+      <w:r>
+        <w:rPr>
+          <w:lang w:val="ru-RU"/>
+        </w:rPr>
+        <w:t>~  -</w:t>
+      </w:r>
+      <w:proofErr w:type="gramEnd"/>
+      <w:r>
+        <w:rPr>
+          <w:lang w:val="ru-RU"/>
+        </w:rPr>
+        <w:t xml:space="preserve"> </w:t>
       </w:r>
       <w:r>
         <w:rPr>
@@ -465,11 +617,19 @@
         </w:rPr>
         <w:t>C</w:t>
       </w:r>
-      <w:r>
-        <w:rPr>
-          <w:lang w:val="ru-RU"/>
-        </w:rPr>
-        <w:t xml:space="preserve">: , </w:t>
+      <w:proofErr w:type="gramStart"/>
+      <w:r>
+        <w:rPr>
+          <w:lang w:val="ru-RU"/>
+        </w:rPr>
+        <w:t>: ,</w:t>
+      </w:r>
+      <w:proofErr w:type="gramEnd"/>
+      <w:r>
+        <w:rPr>
+          <w:lang w:val="ru-RU"/>
+        </w:rPr>
+        <w:t xml:space="preserve"> </w:t>
       </w:r>
       <w:r>
         <w:rPr>
@@ -532,6 +692,7 @@
         </w:rPr>
         <w:t xml:space="preserve">обращение к диску </w:t>
       </w:r>
+      <w:proofErr w:type="gramStart"/>
       <w:r>
         <w:rPr>
           <w:lang w:val="en-US"/>
@@ -556,6 +717,7 @@
         </w:rPr>
         <w:t xml:space="preserve">  .</w:t>
       </w:r>
+      <w:proofErr w:type="gramEnd"/>
     </w:p>
     <w:p>
       <w:pPr>
@@ -581,11 +743,19 @@
         </w:rPr>
         <w:t>cd</w:t>
       </w:r>
-      <w:r>
-        <w:rPr>
-          <w:lang w:val="ru-RU"/>
-        </w:rPr>
-        <w:t xml:space="preserve"> ..    – </w:t>
+      <w:proofErr w:type="gramStart"/>
+      <w:r>
+        <w:rPr>
+          <w:lang w:val="ru-RU"/>
+        </w:rPr>
+        <w:t xml:space="preserve"> ..</w:t>
+      </w:r>
+      <w:proofErr w:type="gramEnd"/>
+      <w:r>
+        <w:rPr>
+          <w:lang w:val="ru-RU"/>
+        </w:rPr>
+        <w:t xml:space="preserve">    – </w:t>
       </w:r>
       <w:r>
         <w:rPr>
@@ -618,11 +788,19 @@
         </w:rPr>
         <w:t>cd</w:t>
       </w:r>
-      <w:r>
-        <w:rPr>
-          <w:lang w:val="ru-RU"/>
-        </w:rPr>
-        <w:t xml:space="preserve"> ../..    – </w:t>
+      <w:proofErr w:type="gramStart"/>
+      <w:r>
+        <w:rPr>
+          <w:lang w:val="ru-RU"/>
+        </w:rPr>
+        <w:t xml:space="preserve"> ..</w:t>
+      </w:r>
+      <w:proofErr w:type="gramEnd"/>
+      <w:r>
+        <w:rPr>
+          <w:lang w:val="ru-RU"/>
+        </w:rPr>
+        <w:t xml:space="preserve">/..    – </w:t>
       </w:r>
       <w:r>
         <w:rPr>
@@ -667,12 +845,14 @@
         </w:rPr>
         <w:t>cd</w:t>
       </w:r>
-      <w:r>
-        <w:rPr>
-          <w:lang w:val="ru-RU"/>
-        </w:rPr>
-        <w:t xml:space="preserve"> ../..</w:t>
-      </w:r>
+      <w:proofErr w:type="gramStart"/>
+      <w:r>
+        <w:rPr>
+          <w:lang w:val="ru-RU"/>
+        </w:rPr>
+        <w:t xml:space="preserve"> ..</w:t>
+      </w:r>
+      <w:proofErr w:type="gramEnd"/>
       <w:r>
         <w:rPr>
           <w:lang w:val="ru-RU"/>
@@ -683,6 +863,12 @@
         <w:rPr>
           <w:lang w:val="ru-RU"/>
         </w:rPr>
+        <w:t>/..</w:t>
+      </w:r>
+      <w:r>
+        <w:rPr>
+          <w:lang w:val="ru-RU"/>
+        </w:rPr>
         <w:t xml:space="preserve">    – </w:t>
       </w:r>
       <w:r>
@@ -728,6 +914,7 @@
         </w:rPr>
         <w:tab/>
       </w:r>
+      <w:proofErr w:type="gramStart"/>
       <w:r>
         <w:rPr>
           <w:lang w:val="en-US"/>
@@ -740,6 +927,7 @@
         </w:rPr>
         <w:t xml:space="preserve"> .</w:t>
       </w:r>
+      <w:proofErr w:type="gramEnd"/>
       <w:r>
         <w:rPr>
           <w:lang w:val="ru-RU"/>
@@ -752,6 +940,7 @@
         </w:rPr>
         <w:t xml:space="preserve">текущий каталог (например, нужно перейти в какую-то папку относительно текущей, тогда пишем </w:t>
       </w:r>
+      <w:proofErr w:type="gramStart"/>
       <w:r>
         <w:rPr>
           <w:lang w:val="en-US"/>
@@ -762,7 +951,14 @@
         <w:rPr>
           <w:lang w:val="ru-RU"/>
         </w:rPr>
-        <w:t xml:space="preserve"> ./</w:t>
+        <w:t xml:space="preserve"> .</w:t>
+      </w:r>
+      <w:proofErr w:type="gramEnd"/>
+      <w:r>
+        <w:rPr>
+          <w:lang w:val="ru-RU"/>
+        </w:rPr>
+        <w:t>/</w:t>
       </w:r>
       <w:r>
         <w:rPr>
@@ -802,6 +998,7 @@
           <w:lang w:val="ru-RU"/>
         </w:rPr>
       </w:pPr>
+      <w:proofErr w:type="gramStart"/>
       <w:r>
         <w:rPr>
           <w:highlight w:val="lightGray"/>
@@ -813,13 +1010,34 @@
         <w:rPr>
           <w:lang w:val="ru-RU"/>
         </w:rPr>
-        <w:t xml:space="preserve">  - </w:t>
-      </w:r>
-      <w:r>
-        <w:rPr>
-          <w:lang w:val="ru-RU"/>
-        </w:rPr>
-        <w:t>очищает консоль (когда много чего понаписывал)</w:t>
+        <w:t xml:space="preserve">  -</w:t>
+      </w:r>
+      <w:proofErr w:type="gramEnd"/>
+      <w:r>
+        <w:rPr>
+          <w:lang w:val="ru-RU"/>
+        </w:rPr>
+        <w:t xml:space="preserve"> </w:t>
+      </w:r>
+      <w:r>
+        <w:rPr>
+          <w:lang w:val="ru-RU"/>
+        </w:rPr>
+        <w:t xml:space="preserve">очищает консоль (когда много чего </w:t>
+      </w:r>
+      <w:proofErr w:type="spellStart"/>
+      <w:r>
+        <w:rPr>
+          <w:lang w:val="ru-RU"/>
+        </w:rPr>
+        <w:t>понаписывал</w:t>
+      </w:r>
+      <w:proofErr w:type="spellEnd"/>
+      <w:r>
+        <w:rPr>
+          <w:lang w:val="ru-RU"/>
+        </w:rPr>
+        <w:t>)</w:t>
       </w:r>
       <w:r>
         <w:rPr>
@@ -962,8 +1180,17 @@
           <w:highlight w:val="lightGray"/>
           <w:lang w:val="en-US"/>
         </w:rPr>
-        <w:t>git init</w:t>
-      </w:r>
+        <w:t xml:space="preserve">git </w:t>
+      </w:r>
+      <w:proofErr w:type="spellStart"/>
+      <w:r>
+        <w:rPr>
+          <w:highlight w:val="lightGray"/>
+          <w:lang w:val="en-US"/>
+        </w:rPr>
+        <w:t>init</w:t>
+      </w:r>
+      <w:proofErr w:type="spellEnd"/>
       <w:r>
         <w:rPr>
           <w:lang w:val="en-US"/>
@@ -1171,6 +1398,7 @@
         </w:rPr>
         <w:t xml:space="preserve"> -</w:t>
       </w:r>
+      <w:proofErr w:type="gramStart"/>
       <w:r>
         <w:rPr>
           <w:highlight w:val="lightGray"/>
@@ -1184,6 +1412,7 @@
         </w:rPr>
         <w:t xml:space="preserve">  .</w:t>
       </w:r>
+      <w:proofErr w:type="gramEnd"/>
       <w:r>
         <w:rPr>
           <w:lang w:val="ru-RU"/>
@@ -1354,6 +1583,7 @@
         </w:rPr>
         <w:t xml:space="preserve"> </w:t>
       </w:r>
+      <w:proofErr w:type="spellStart"/>
       <w:r>
         <w:rPr>
           <w:highlight w:val="lightGray"/>
@@ -1361,6 +1591,7 @@
         </w:rPr>
         <w:t>init</w:t>
       </w:r>
+      <w:proofErr w:type="spellEnd"/>
       <w:r>
         <w:rPr>
           <w:lang w:val="ru-RU"/>
@@ -1444,7 +1675,21 @@
         <w:rPr>
           <w:lang w:val="ru-RU"/>
         </w:rPr>
-        <w:t xml:space="preserve"> – специальный каталог, в котором хранятся все изменения, которые когда либо были сделаны во время всей жизни вашего проекта</w:t>
+        <w:t xml:space="preserve"> – специальный каталог, в котором хранятся все изменения, которые </w:t>
+      </w:r>
+      <w:proofErr w:type="gramStart"/>
+      <w:r>
+        <w:rPr>
+          <w:lang w:val="ru-RU"/>
+        </w:rPr>
+        <w:t>когда либо</w:t>
+      </w:r>
+      <w:proofErr w:type="gramEnd"/>
+      <w:r>
+        <w:rPr>
+          <w:lang w:val="ru-RU"/>
+        </w:rPr>
+        <w:t xml:space="preserve"> были сделаны во время всей жизни вашего проекта</w:t>
       </w:r>
       <w:r>
         <w:rPr>
@@ -1494,7 +1739,14 @@
         <w:rPr>
           <w:lang w:val="ru-RU"/>
         </w:rPr>
-        <w:t xml:space="preserve">После инициализации появляется скрытая папка </w:t>
+        <w:t xml:space="preserve">После инициализации появляется скрытая </w:t>
+      </w:r>
+      <w:proofErr w:type="gramStart"/>
+      <w:r>
+        <w:rPr>
+          <w:lang w:val="ru-RU"/>
+        </w:rPr>
+        <w:t xml:space="preserve">папка </w:t>
       </w:r>
       <w:r>
         <w:rPr>
@@ -1508,6 +1760,7 @@
         </w:rPr>
         <w:t>git</w:t>
       </w:r>
+      <w:proofErr w:type="gramEnd"/>
       <w:r>
         <w:rPr>
           <w:lang w:val="ru-RU"/>
@@ -1559,7 +1812,14 @@
         <w:rPr>
           <w:lang w:val="ru-RU"/>
         </w:rPr>
-        <w:t xml:space="preserve">специальная команда для сохранения файла в </w:t>
+        <w:t xml:space="preserve">специальная команда для сохранения файла </w:t>
+      </w:r>
+      <w:proofErr w:type="gramStart"/>
+      <w:r>
+        <w:rPr>
+          <w:lang w:val="ru-RU"/>
+        </w:rPr>
+        <w:t xml:space="preserve">в </w:t>
       </w:r>
       <w:r>
         <w:rPr>
@@ -1573,6 +1833,7 @@
         </w:rPr>
         <w:t>git</w:t>
       </w:r>
+      <w:proofErr w:type="gramEnd"/>
       <w:r>
         <w:rPr>
           <w:lang w:val="ru-RU"/>
@@ -1648,7 +1909,21 @@
         <w:rPr>
           <w:lang w:val="ru-RU"/>
         </w:rPr>
-        <w:t xml:space="preserve">. Он хранит в себе инфо о том кто сделал изменения, </w:t>
+        <w:t xml:space="preserve">. Он хранит в себе инфо о </w:t>
+      </w:r>
+      <w:proofErr w:type="gramStart"/>
+      <w:r>
+        <w:rPr>
+          <w:lang w:val="ru-RU"/>
+        </w:rPr>
+        <w:t>том</w:t>
+      </w:r>
+      <w:proofErr w:type="gramEnd"/>
+      <w:r>
+        <w:rPr>
+          <w:lang w:val="ru-RU"/>
+        </w:rPr>
+        <w:t xml:space="preserve"> кто сделал изменения, </w:t>
       </w:r>
       <w:r>
         <w:rPr>
@@ -1692,7 +1967,14 @@
         <w:rPr>
           <w:lang w:val="ru-RU"/>
         </w:rPr>
-        <w:t xml:space="preserve">Все изменения попадают в </w:t>
+        <w:t xml:space="preserve">Все изменения попадают </w:t>
+      </w:r>
+      <w:proofErr w:type="gramStart"/>
+      <w:r>
+        <w:rPr>
+          <w:lang w:val="ru-RU"/>
+        </w:rPr>
+        <w:t xml:space="preserve">в </w:t>
       </w:r>
       <w:r>
         <w:rPr>
@@ -1706,6 +1988,7 @@
         </w:rPr>
         <w:t>git</w:t>
       </w:r>
+      <w:proofErr w:type="gramEnd"/>
       <w:r>
         <w:rPr>
           <w:lang w:val="ru-RU"/>
@@ -2135,6 +2418,7 @@
         </w:rPr>
         <w:t xml:space="preserve"> и </w:t>
       </w:r>
+      <w:proofErr w:type="gramStart"/>
       <w:r>
         <w:rPr>
           <w:lang w:val="en-US"/>
@@ -2153,6 +2437,7 @@
         </w:rPr>
         <w:t>email</w:t>
       </w:r>
+      <w:proofErr w:type="gramEnd"/>
       <w:r>
         <w:rPr>
           <w:lang w:val="ru-RU"/>
@@ -2171,6 +2456,7 @@
         <w:rPr>
           <w:lang w:val="ru-RU"/>
         </w:rPr>
+        <w:lastRenderedPageBreak/>
         <w:t>Глобальный конфиг – настраивается на уровне вашего компьютера.</w:t>
       </w:r>
       <w:r>
@@ -2362,7 +2648,6 @@
           <w:highlight w:val="lightGray"/>
           <w:lang w:val="en-US"/>
         </w:rPr>
-        <w:lastRenderedPageBreak/>
         <w:t>git</w:t>
       </w:r>
       <w:r>
@@ -2575,6 +2860,7 @@
         </w:rPr>
         <w:t xml:space="preserve"> </w:t>
       </w:r>
+      <w:proofErr w:type="gramStart"/>
       <w:r>
         <w:rPr>
           <w:lang w:val="en-US"/>
@@ -2597,19 +2883,222 @@
         <w:rPr>
           <w:lang w:val="ru-RU"/>
         </w:rPr>
+        <w:t xml:space="preserve">  -</w:t>
+      </w:r>
+      <w:proofErr w:type="gramEnd"/>
+      <w:r>
+        <w:rPr>
+          <w:lang w:val="ru-RU"/>
+        </w:rPr>
+        <w:t xml:space="preserve"> </w:t>
+      </w:r>
+      <w:r>
+        <w:rPr>
+          <w:lang w:val="ru-RU"/>
+        </w:rPr>
+        <w:t xml:space="preserve">добавление в отслеживаемые файла </w:t>
+      </w:r>
+      <w:r>
+        <w:rPr>
+          <w:lang w:val="en-US"/>
+        </w:rPr>
+        <w:t>index</w:t>
+      </w:r>
+      <w:r>
+        <w:rPr>
+          <w:lang w:val="ru-RU"/>
+        </w:rPr>
+        <w:t>.</w:t>
+      </w:r>
+      <w:r>
+        <w:rPr>
+          <w:lang w:val="en-US"/>
+        </w:rPr>
+        <w:t>html</w:t>
+      </w:r>
+    </w:p>
+    <w:p>
+      <w:pPr>
+        <w:jc w:val="both"/>
+        <w:rPr>
+          <w:lang w:val="ru-RU"/>
+        </w:rPr>
+      </w:pPr>
+      <w:r>
+        <w:rPr>
+          <w:highlight w:val="lightGray"/>
+          <w:lang w:val="en-US"/>
+        </w:rPr>
+        <w:t>git</w:t>
+      </w:r>
+      <w:r>
+        <w:rPr>
+          <w:highlight w:val="lightGray"/>
+          <w:lang w:val="ru-RU"/>
+        </w:rPr>
+        <w:t xml:space="preserve"> </w:t>
+      </w:r>
+      <w:proofErr w:type="gramStart"/>
+      <w:r>
+        <w:rPr>
+          <w:highlight w:val="lightGray"/>
+          <w:lang w:val="en-US"/>
+        </w:rPr>
+        <w:t>add</w:t>
+      </w:r>
+      <w:r>
+        <w:rPr>
+          <w:highlight w:val="lightGray"/>
+          <w:lang w:val="ru-RU"/>
+        </w:rPr>
+        <w:t xml:space="preserve"> .</w:t>
+      </w:r>
+      <w:proofErr w:type="gramEnd"/>
+      <w:r>
+        <w:rPr>
+          <w:highlight w:val="lightGray"/>
+          <w:lang w:val="ru-RU"/>
+        </w:rPr>
+        <w:t>/</w:t>
+      </w:r>
+      <w:r>
+        <w:rPr>
+          <w:lang w:val="ru-RU"/>
+        </w:rPr>
         <w:t xml:space="preserve">  - </w:t>
       </w:r>
       <w:r>
         <w:rPr>
           <w:lang w:val="ru-RU"/>
         </w:rPr>
-        <w:t xml:space="preserve">добавление в отслеживаемые файла </w:t>
-      </w:r>
-      <w:r>
-        <w:rPr>
-          <w:lang w:val="en-US"/>
-        </w:rPr>
-        <w:t>index</w:t>
+        <w:t>добавляет всю текущую директорию и все файлы в ней в отслеживаемые.</w:t>
+      </w:r>
+    </w:p>
+    <w:p>
+      <w:pPr>
+        <w:jc w:val="both"/>
+        <w:rPr>
+          <w:lang w:val="ru-RU"/>
+        </w:rPr>
+      </w:pPr>
+      <w:r>
+        <w:rPr>
+          <w:highlight w:val="lightGray"/>
+          <w:lang w:val="en-US"/>
+        </w:rPr>
+        <w:t>git</w:t>
+      </w:r>
+      <w:r>
+        <w:rPr>
+          <w:highlight w:val="lightGray"/>
+          <w:lang w:val="ru-RU"/>
+        </w:rPr>
+        <w:t xml:space="preserve"> </w:t>
+      </w:r>
+      <w:proofErr w:type="gramStart"/>
+      <w:r>
+        <w:rPr>
+          <w:highlight w:val="lightGray"/>
+          <w:lang w:val="en-US"/>
+        </w:rPr>
+        <w:t>diff</w:t>
+      </w:r>
+      <w:r>
+        <w:rPr>
+          <w:lang w:val="ru-RU"/>
+        </w:rPr>
+        <w:t xml:space="preserve">  -</w:t>
+      </w:r>
+      <w:proofErr w:type="gramEnd"/>
+      <w:r>
+        <w:rPr>
+          <w:lang w:val="ru-RU"/>
+        </w:rPr>
+        <w:t xml:space="preserve"> </w:t>
+      </w:r>
+      <w:r>
+        <w:rPr>
+          <w:lang w:val="ru-RU"/>
+        </w:rPr>
+        <w:t>даёт возможность посмотреть</w:t>
+      </w:r>
+      <w:r>
+        <w:rPr>
+          <w:lang w:val="ru-RU"/>
+        </w:rPr>
+        <w:t xml:space="preserve"> разницу </w:t>
+      </w:r>
+      <w:r>
+        <w:rPr>
+          <w:lang w:val="ru-RU"/>
+        </w:rPr>
+        <w:t xml:space="preserve">между версиями до </w:t>
+      </w:r>
+      <w:r>
+        <w:rPr>
+          <w:lang w:val="ru-RU"/>
+        </w:rPr>
+        <w:t>изменения в отслеживаемых файлах</w:t>
+      </w:r>
+      <w:r>
+        <w:rPr>
+          <w:lang w:val="ru-RU"/>
+        </w:rPr>
+        <w:t xml:space="preserve"> и </w:t>
+      </w:r>
+      <w:r>
+        <w:rPr>
+          <w:lang w:val="ru-RU"/>
+        </w:rPr>
+        <w:t>текущей версией</w:t>
+      </w:r>
+      <w:r>
+        <w:rPr>
+          <w:lang w:val="ru-RU"/>
+        </w:rPr>
+        <w:t xml:space="preserve"> (рассматривает разницу между рабочим каталогом и индексом</w:t>
+      </w:r>
+      <w:r>
+        <w:rPr>
+          <w:lang w:val="ru-RU"/>
+        </w:rPr>
+        <w:t xml:space="preserve">, т.е. </w:t>
+      </w:r>
+      <w:r>
+        <w:rPr>
+          <w:lang w:val="en-US"/>
+        </w:rPr>
+        <w:t>staging</w:t>
+      </w:r>
+      <w:r>
+        <w:rPr>
+          <w:lang w:val="ru-RU"/>
+        </w:rPr>
+        <w:t xml:space="preserve"> </w:t>
+      </w:r>
+      <w:r>
+        <w:rPr>
+          <w:lang w:val="en-US"/>
+        </w:rPr>
+        <w:t>area</w:t>
+      </w:r>
+      <w:r>
+        <w:rPr>
+          <w:lang w:val="ru-RU"/>
+        </w:rPr>
+        <w:t xml:space="preserve"> </w:t>
+      </w:r>
+      <w:r>
+        <w:rPr>
+          <w:lang w:val="ru-RU"/>
+        </w:rPr>
+        <w:t>и именно до сохранения</w:t>
+      </w:r>
+      <w:r>
+        <w:rPr>
+          <w:lang w:val="ru-RU"/>
+        </w:rPr>
+        <w:t>)</w:t>
       </w:r>
       <w:r>
         <w:rPr>
@@ -2617,11 +3106,40 @@
         </w:rPr>
         <w:t>.</w:t>
       </w:r>
-      <w:r>
-        <w:rPr>
-          <w:lang w:val="en-US"/>
-        </w:rPr>
-        <w:t>html</w:t>
+    </w:p>
+    <w:p>
+      <w:pPr>
+        <w:jc w:val="both"/>
+        <w:rPr>
+          <w:lang w:val="ru-RU"/>
+        </w:rPr>
+      </w:pPr>
+    </w:p>
+    <w:p>
+      <w:pPr>
+        <w:jc w:val="both"/>
+        <w:rPr>
+          <w:lang w:val="ru-RU"/>
+        </w:rPr>
+      </w:pPr>
+      <w:r>
+        <w:rPr>
+          <w:highlight w:val="lightGray"/>
+          <w:lang w:val="en-US"/>
+        </w:rPr>
+        <w:t xml:space="preserve">git commit </w:t>
+      </w:r>
+      <w:r>
+        <w:rPr>
+          <w:lang w:val="en-US"/>
+        </w:rPr>
+        <w:t xml:space="preserve">– </w:t>
+      </w:r>
+      <w:r>
+        <w:rPr>
+          <w:lang w:val="ru-RU"/>
+        </w:rPr>
+        <w:t>сохранение изменений</w:t>
       </w:r>
     </w:p>
     <w:p>
@@ -2650,214 +3168,6 @@
           <w:highlight w:val="lightGray"/>
           <w:lang w:val="en-US"/>
         </w:rPr>
-        <w:t>add</w:t>
-      </w:r>
-      <w:r>
-        <w:rPr>
-          <w:highlight w:val="lightGray"/>
-          <w:lang w:val="ru-RU"/>
-        </w:rPr>
-        <w:t xml:space="preserve"> ./</w:t>
-      </w:r>
-      <w:r>
-        <w:rPr>
-          <w:lang w:val="ru-RU"/>
-        </w:rPr>
-        <w:t xml:space="preserve">  - </w:t>
-      </w:r>
-      <w:r>
-        <w:rPr>
-          <w:lang w:val="ru-RU"/>
-        </w:rPr>
-        <w:t>добавляет всю текущую директорию и все файлы в ней в отслеживаемые.</w:t>
-      </w:r>
-    </w:p>
-    <w:p>
-      <w:pPr>
-        <w:jc w:val="both"/>
-        <w:rPr>
-          <w:lang w:val="ru-RU"/>
-        </w:rPr>
-      </w:pPr>
-      <w:r>
-        <w:rPr>
-          <w:highlight w:val="lightGray"/>
-          <w:lang w:val="en-US"/>
-        </w:rPr>
-        <w:t>git</w:t>
-      </w:r>
-      <w:r>
-        <w:rPr>
-          <w:highlight w:val="lightGray"/>
-          <w:lang w:val="ru-RU"/>
-        </w:rPr>
-        <w:t xml:space="preserve"> </w:t>
-      </w:r>
-      <w:r>
-        <w:rPr>
-          <w:highlight w:val="lightGray"/>
-          <w:lang w:val="en-US"/>
-        </w:rPr>
-        <w:t>diff</w:t>
-      </w:r>
-      <w:r>
-        <w:rPr>
-          <w:lang w:val="ru-RU"/>
-        </w:rPr>
-        <w:t xml:space="preserve">  - </w:t>
-      </w:r>
-      <w:r>
-        <w:rPr>
-          <w:lang w:val="ru-RU"/>
-        </w:rPr>
-        <w:t>даёт возможность посмотреть</w:t>
-      </w:r>
-      <w:r>
-        <w:rPr>
-          <w:lang w:val="ru-RU"/>
-        </w:rPr>
-        <w:t xml:space="preserve"> разницу </w:t>
-      </w:r>
-      <w:r>
-        <w:rPr>
-          <w:lang w:val="ru-RU"/>
-        </w:rPr>
-        <w:t xml:space="preserve">между версиями до </w:t>
-      </w:r>
-      <w:r>
-        <w:rPr>
-          <w:lang w:val="ru-RU"/>
-        </w:rPr>
-        <w:t>изменения в отслеживаемых файлах</w:t>
-      </w:r>
-      <w:r>
-        <w:rPr>
-          <w:lang w:val="ru-RU"/>
-        </w:rPr>
-        <w:t xml:space="preserve"> и </w:t>
-      </w:r>
-      <w:r>
-        <w:rPr>
-          <w:lang w:val="ru-RU"/>
-        </w:rPr>
-        <w:t>текущей версией</w:t>
-      </w:r>
-      <w:r>
-        <w:rPr>
-          <w:lang w:val="ru-RU"/>
-        </w:rPr>
-        <w:t xml:space="preserve"> (рассматривает разницу между рабочим каталогом и индексом</w:t>
-      </w:r>
-      <w:r>
-        <w:rPr>
-          <w:lang w:val="ru-RU"/>
-        </w:rPr>
-        <w:t xml:space="preserve">, т.е. </w:t>
-      </w:r>
-      <w:r>
-        <w:rPr>
-          <w:lang w:val="en-US"/>
-        </w:rPr>
-        <w:t>staging</w:t>
-      </w:r>
-      <w:r>
-        <w:rPr>
-          <w:lang w:val="ru-RU"/>
-        </w:rPr>
-        <w:t xml:space="preserve"> </w:t>
-      </w:r>
-      <w:r>
-        <w:rPr>
-          <w:lang w:val="en-US"/>
-        </w:rPr>
-        <w:t>area</w:t>
-      </w:r>
-      <w:r>
-        <w:rPr>
-          <w:lang w:val="ru-RU"/>
-        </w:rPr>
-        <w:t xml:space="preserve"> </w:t>
-      </w:r>
-      <w:r>
-        <w:rPr>
-          <w:lang w:val="ru-RU"/>
-        </w:rPr>
-        <w:t>и именно до сохранения</w:t>
-      </w:r>
-      <w:r>
-        <w:rPr>
-          <w:lang w:val="ru-RU"/>
-        </w:rPr>
-        <w:t>)</w:t>
-      </w:r>
-      <w:r>
-        <w:rPr>
-          <w:lang w:val="ru-RU"/>
-        </w:rPr>
-        <w:t>.</w:t>
-      </w:r>
-    </w:p>
-    <w:p>
-      <w:pPr>
-        <w:jc w:val="both"/>
-        <w:rPr>
-          <w:lang w:val="ru-RU"/>
-        </w:rPr>
-      </w:pPr>
-    </w:p>
-    <w:p>
-      <w:pPr>
-        <w:jc w:val="both"/>
-        <w:rPr>
-          <w:lang w:val="ru-RU"/>
-        </w:rPr>
-      </w:pPr>
-      <w:r>
-        <w:rPr>
-          <w:highlight w:val="lightGray"/>
-          <w:lang w:val="en-US"/>
-        </w:rPr>
-        <w:t xml:space="preserve">git commit </w:t>
-      </w:r>
-      <w:r>
-        <w:rPr>
-          <w:lang w:val="en-US"/>
-        </w:rPr>
-        <w:t xml:space="preserve">– </w:t>
-      </w:r>
-      <w:r>
-        <w:rPr>
-          <w:lang w:val="ru-RU"/>
-        </w:rPr>
-        <w:t>сохранение изменений</w:t>
-      </w:r>
-    </w:p>
-    <w:p>
-      <w:pPr>
-        <w:jc w:val="both"/>
-        <w:rPr>
-          <w:lang w:val="ru-RU"/>
-        </w:rPr>
-      </w:pPr>
-      <w:r>
-        <w:rPr>
-          <w:highlight w:val="lightGray"/>
-          <w:lang w:val="en-US"/>
-        </w:rPr>
-        <w:t>git</w:t>
-      </w:r>
-      <w:r>
-        <w:rPr>
-          <w:highlight w:val="lightGray"/>
-          <w:lang w:val="ru-RU"/>
-        </w:rPr>
-        <w:t xml:space="preserve"> </w:t>
-      </w:r>
-      <w:r>
-        <w:rPr>
-          <w:highlight w:val="lightGray"/>
-          <w:lang w:val="en-US"/>
-        </w:rPr>
         <w:t>commit</w:t>
       </w:r>
       <w:r>
@@ -2895,6 +3205,7 @@
         </w:rPr>
         <w:t xml:space="preserve"> </w:t>
       </w:r>
+      <w:proofErr w:type="gramStart"/>
       <w:r>
         <w:rPr>
           <w:highlight w:val="lightGray"/>
@@ -2913,7 +3224,14 @@
         <w:rPr>
           <w:lang w:val="ru-RU"/>
         </w:rPr>
-        <w:t xml:space="preserve">- </w:t>
+        <w:t>-</w:t>
+      </w:r>
+      <w:proofErr w:type="gramEnd"/>
+      <w:r>
+        <w:rPr>
+          <w:lang w:val="ru-RU"/>
+        </w:rPr>
+        <w:t xml:space="preserve"> </w:t>
       </w:r>
       <w:r>
         <w:rPr>
@@ -3173,7 +3491,14 @@
         <w:rPr>
           <w:lang w:val="ru-RU"/>
         </w:rPr>
-        <w:t xml:space="preserve">а, жмём  </w:t>
+        <w:t xml:space="preserve">а, </w:t>
+      </w:r>
+      <w:proofErr w:type="gramStart"/>
+      <w:r>
+        <w:rPr>
+          <w:lang w:val="ru-RU"/>
+        </w:rPr>
+        <w:t xml:space="preserve">жмём  </w:t>
       </w:r>
       <w:r>
         <w:rPr>
@@ -3182,6 +3507,8 @@
         </w:rPr>
         <w:t>:</w:t>
       </w:r>
+      <w:proofErr w:type="spellStart"/>
+      <w:proofErr w:type="gramEnd"/>
       <w:r>
         <w:rPr>
           <w:highlight w:val="lightGray"/>
@@ -3189,6 +3516,7 @@
         </w:rPr>
         <w:t>qa</w:t>
       </w:r>
+      <w:proofErr w:type="spellEnd"/>
       <w:r>
         <w:rPr>
           <w:highlight w:val="lightGray"/>
@@ -3209,7 +3537,14 @@
           <w:lang w:val="ru-RU"/>
         </w:rPr>
         <w:tab/>
-        <w:t xml:space="preserve">Если хотим сохранить изменения в названии коммита, жмём </w:t>
+        <w:t xml:space="preserve">Если хотим сохранить изменения в названии коммита, </w:t>
+      </w:r>
+      <w:proofErr w:type="gramStart"/>
+      <w:r>
+        <w:rPr>
+          <w:lang w:val="ru-RU"/>
+        </w:rPr>
+        <w:t xml:space="preserve">жмём </w:t>
       </w:r>
       <w:r>
         <w:rPr>
@@ -3218,6 +3553,7 @@
         </w:rPr>
         <w:t>:</w:t>
       </w:r>
+      <w:proofErr w:type="spellStart"/>
       <w:r>
         <w:rPr>
           <w:highlight w:val="lightGray"/>
@@ -3225,6 +3561,8 @@
         </w:rPr>
         <w:t>wq</w:t>
       </w:r>
+      <w:proofErr w:type="spellEnd"/>
+      <w:proofErr w:type="gramEnd"/>
       <w:r>
         <w:rPr>
           <w:lang w:val="ru-RU"/>
@@ -3501,16 +3839,36 @@
           <w:szCs w:val="18"/>
           <w:highlight w:val="lightGray"/>
         </w:rPr>
-        <w:t>88351e</w:t>
-      </w:r>
+        <w:t>88351</w:t>
+      </w:r>
+      <w:proofErr w:type="gramStart"/>
       <w:r>
         <w:rPr>
           <w:rFonts w:ascii="Lucida Console" w:hAnsi="Lucida Console" w:cs="Lucida Console"/>
           <w:sz w:val="18"/>
           <w:szCs w:val="18"/>
-          <w:lang w:val="ru-RU"/>
-        </w:rPr>
-        <w:t xml:space="preserve">  - </w:t>
+          <w:highlight w:val="lightGray"/>
+        </w:rPr>
+        <w:t>e</w:t>
+      </w:r>
+      <w:r>
+        <w:rPr>
+          <w:rFonts w:ascii="Lucida Console" w:hAnsi="Lucida Console" w:cs="Lucida Console"/>
+          <w:sz w:val="18"/>
+          <w:szCs w:val="18"/>
+          <w:lang w:val="ru-RU"/>
+        </w:rPr>
+        <w:t xml:space="preserve">  -</w:t>
+      </w:r>
+      <w:proofErr w:type="gramEnd"/>
+      <w:r>
+        <w:rPr>
+          <w:rFonts w:ascii="Lucida Console" w:hAnsi="Lucida Console" w:cs="Lucida Console"/>
+          <w:sz w:val="18"/>
+          <w:szCs w:val="18"/>
+          <w:lang w:val="ru-RU"/>
+        </w:rPr>
+        <w:t xml:space="preserve"> </w:t>
       </w:r>
       <w:r>
         <w:rPr>
@@ -3538,199 +3896,6 @@
           <w:lang w:val="ru-RU"/>
         </w:rPr>
       </w:pPr>
-    </w:p>
-    <w:p>
-      <w:pPr>
-        <w:jc w:val="both"/>
-        <w:rPr>
-          <w:lang w:val="ru-RU"/>
-        </w:rPr>
-      </w:pPr>
-      <w:r>
-        <w:rPr>
-          <w:highlight w:val="lightGray"/>
-          <w:lang w:val="en-US"/>
-        </w:rPr>
-        <w:t>git</w:t>
-      </w:r>
-      <w:r>
-        <w:rPr>
-          <w:highlight w:val="lightGray"/>
-          <w:lang w:val="ru-RU"/>
-        </w:rPr>
-        <w:t xml:space="preserve"> </w:t>
-      </w:r>
-      <w:r>
-        <w:rPr>
-          <w:highlight w:val="lightGray"/>
-          <w:lang w:val="en-US"/>
-        </w:rPr>
-        <w:t>show</w:t>
-      </w:r>
-      <w:r>
-        <w:rPr>
-          <w:lang w:val="ru-RU"/>
-        </w:rPr>
-        <w:t xml:space="preserve">   </w:t>
-      </w:r>
-      <w:r>
-        <w:rPr>
-          <w:lang w:val="ru-RU"/>
-        </w:rPr>
-        <w:t xml:space="preserve">- </w:t>
-      </w:r>
-      <w:r>
-        <w:rPr>
-          <w:lang w:val="ru-RU"/>
-        </w:rPr>
-        <w:t>показывает</w:t>
-      </w:r>
-      <w:r>
-        <w:rPr>
-          <w:lang w:val="ru-RU"/>
-        </w:rPr>
-        <w:t>,</w:t>
-      </w:r>
-      <w:r>
-        <w:rPr>
-          <w:lang w:val="ru-RU"/>
-        </w:rPr>
-        <w:t xml:space="preserve"> что изменилось в текущем проекте по сравнению с как</w:t>
-      </w:r>
-      <w:r>
-        <w:rPr>
-          <w:lang w:val="ru-RU"/>
-        </w:rPr>
-        <w:t>и</w:t>
-      </w:r>
-      <w:r>
-        <w:rPr>
-          <w:lang w:val="ru-RU"/>
-        </w:rPr>
-        <w:t>м-то коммитом</w:t>
-      </w:r>
-      <w:r>
-        <w:rPr>
-          <w:lang w:val="ru-RU"/>
-        </w:rPr>
-        <w:t xml:space="preserve"> и указать его хэш</w:t>
-      </w:r>
-      <w:r>
-        <w:rPr>
-          <w:lang w:val="ru-RU"/>
-        </w:rPr>
-        <w:t xml:space="preserve"> (</w:t>
-      </w:r>
-      <w:r>
-        <w:rPr>
-          <w:highlight w:val="lightGray"/>
-          <w:lang w:val="en-US"/>
-        </w:rPr>
-        <w:t>git</w:t>
-      </w:r>
-      <w:r>
-        <w:rPr>
-          <w:highlight w:val="lightGray"/>
-          <w:lang w:val="ru-RU"/>
-        </w:rPr>
-        <w:t xml:space="preserve"> </w:t>
-      </w:r>
-      <w:r>
-        <w:rPr>
-          <w:highlight w:val="lightGray"/>
-          <w:lang w:val="en-US"/>
-        </w:rPr>
-        <w:t>show</w:t>
-      </w:r>
-      <w:r>
-        <w:rPr>
-          <w:highlight w:val="lightGray"/>
-          <w:lang w:val="ru-RU"/>
-        </w:rPr>
-        <w:t xml:space="preserve"> 4</w:t>
-      </w:r>
-      <w:r>
-        <w:rPr>
-          <w:highlight w:val="lightGray"/>
-          <w:lang w:val="en-US"/>
-        </w:rPr>
-        <w:t>da</w:t>
-      </w:r>
-      <w:r>
-        <w:rPr>
-          <w:highlight w:val="lightGray"/>
-          <w:lang w:val="ru-RU"/>
-        </w:rPr>
-        <w:t>05</w:t>
-      </w:r>
-      <w:r>
-        <w:rPr>
-          <w:highlight w:val="lightGray"/>
-          <w:lang w:val="en-US"/>
-        </w:rPr>
-        <w:t>f</w:t>
-      </w:r>
-      <w:r>
-        <w:rPr>
-          <w:lang w:val="ru-RU"/>
-        </w:rPr>
-        <w:t>)</w:t>
-      </w:r>
-      <w:r>
-        <w:rPr>
-          <w:lang w:val="ru-RU"/>
-        </w:rPr>
-        <w:t>.</w:t>
-      </w:r>
-    </w:p>
-    <w:p>
-      <w:pPr>
-        <w:jc w:val="both"/>
-        <w:rPr>
-          <w:lang w:val="ru-RU"/>
-        </w:rPr>
-      </w:pPr>
-    </w:p>
-    <w:p>
-      <w:pPr>
-        <w:jc w:val="both"/>
-        <w:rPr>
-          <w:lang w:val="ru-RU"/>
-        </w:rPr>
-      </w:pPr>
-      <w:r>
-        <w:rPr>
-          <w:highlight w:val="lightGray"/>
-          <w:lang w:val="en-US"/>
-        </w:rPr>
-        <w:t>git</w:t>
-      </w:r>
-      <w:r>
-        <w:rPr>
-          <w:highlight w:val="lightGray"/>
-          <w:lang w:val="ru-RU"/>
-        </w:rPr>
-        <w:t xml:space="preserve"> </w:t>
-      </w:r>
-      <w:r>
-        <w:rPr>
-          <w:highlight w:val="lightGray"/>
-          <w:lang w:val="en-US"/>
-        </w:rPr>
-        <w:t>checkout</w:t>
-      </w:r>
-      <w:r>
-        <w:rPr>
-          <w:lang w:val="ru-RU"/>
-        </w:rPr>
-        <w:t xml:space="preserve"> – </w:t>
-      </w:r>
-      <w:r>
-        <w:rPr>
-          <w:lang w:val="ru-RU"/>
-        </w:rPr>
-        <w:t>переключение между коммитами (или ветками)</w:t>
-      </w:r>
     </w:p>
     <w:p>
       <w:pPr>
@@ -3759,10 +3924,203 @@
           <w:highlight w:val="lightGray"/>
           <w:lang w:val="en-US"/>
         </w:rPr>
+        <w:t>show</w:t>
+      </w:r>
+      <w:r>
+        <w:rPr>
+          <w:lang w:val="ru-RU"/>
+        </w:rPr>
+        <w:t xml:space="preserve">   </w:t>
+      </w:r>
+      <w:r>
+        <w:rPr>
+          <w:lang w:val="ru-RU"/>
+        </w:rPr>
+        <w:t xml:space="preserve">- </w:t>
+      </w:r>
+      <w:r>
+        <w:rPr>
+          <w:lang w:val="ru-RU"/>
+        </w:rPr>
+        <w:t>показывает</w:t>
+      </w:r>
+      <w:r>
+        <w:rPr>
+          <w:lang w:val="ru-RU"/>
+        </w:rPr>
+        <w:t>,</w:t>
+      </w:r>
+      <w:r>
+        <w:rPr>
+          <w:lang w:val="ru-RU"/>
+        </w:rPr>
+        <w:t xml:space="preserve"> что изменилось в текущем проекте по сравнению с как</w:t>
+      </w:r>
+      <w:r>
+        <w:rPr>
+          <w:lang w:val="ru-RU"/>
+        </w:rPr>
+        <w:t>и</w:t>
+      </w:r>
+      <w:r>
+        <w:rPr>
+          <w:lang w:val="ru-RU"/>
+        </w:rPr>
+        <w:t>м-то коммитом</w:t>
+      </w:r>
+      <w:r>
+        <w:rPr>
+          <w:lang w:val="ru-RU"/>
+        </w:rPr>
+        <w:t xml:space="preserve"> и указать его хэш</w:t>
+      </w:r>
+      <w:r>
+        <w:rPr>
+          <w:lang w:val="ru-RU"/>
+        </w:rPr>
+        <w:t xml:space="preserve"> (</w:t>
+      </w:r>
+      <w:r>
+        <w:rPr>
+          <w:highlight w:val="lightGray"/>
+          <w:lang w:val="en-US"/>
+        </w:rPr>
+        <w:t>git</w:t>
+      </w:r>
+      <w:r>
+        <w:rPr>
+          <w:highlight w:val="lightGray"/>
+          <w:lang w:val="ru-RU"/>
+        </w:rPr>
+        <w:t xml:space="preserve"> </w:t>
+      </w:r>
+      <w:r>
+        <w:rPr>
+          <w:highlight w:val="lightGray"/>
+          <w:lang w:val="en-US"/>
+        </w:rPr>
+        <w:t>show</w:t>
+      </w:r>
+      <w:r>
+        <w:rPr>
+          <w:highlight w:val="lightGray"/>
+          <w:lang w:val="ru-RU"/>
+        </w:rPr>
+        <w:t xml:space="preserve"> 4</w:t>
+      </w:r>
+      <w:r>
+        <w:rPr>
+          <w:highlight w:val="lightGray"/>
+          <w:lang w:val="en-US"/>
+        </w:rPr>
+        <w:t>da</w:t>
+      </w:r>
+      <w:r>
+        <w:rPr>
+          <w:highlight w:val="lightGray"/>
+          <w:lang w:val="ru-RU"/>
+        </w:rPr>
+        <w:t>05</w:t>
+      </w:r>
+      <w:r>
+        <w:rPr>
+          <w:highlight w:val="lightGray"/>
+          <w:lang w:val="en-US"/>
+        </w:rPr>
+        <w:t>f</w:t>
+      </w:r>
+      <w:r>
+        <w:rPr>
+          <w:lang w:val="ru-RU"/>
+        </w:rPr>
+        <w:t>)</w:t>
+      </w:r>
+      <w:r>
+        <w:rPr>
+          <w:lang w:val="ru-RU"/>
+        </w:rPr>
+        <w:t>.</w:t>
+      </w:r>
+    </w:p>
+    <w:p>
+      <w:pPr>
+        <w:jc w:val="both"/>
+        <w:rPr>
+          <w:lang w:val="ru-RU"/>
+        </w:rPr>
+      </w:pPr>
+    </w:p>
+    <w:p>
+      <w:pPr>
+        <w:jc w:val="both"/>
+        <w:rPr>
+          <w:lang w:val="ru-RU"/>
+        </w:rPr>
+      </w:pPr>
+      <w:r>
+        <w:rPr>
+          <w:highlight w:val="lightGray"/>
+          <w:lang w:val="en-US"/>
+        </w:rPr>
+        <w:t>git</w:t>
+      </w:r>
+      <w:r>
+        <w:rPr>
+          <w:highlight w:val="lightGray"/>
+          <w:lang w:val="ru-RU"/>
+        </w:rPr>
+        <w:t xml:space="preserve"> </w:t>
+      </w:r>
+      <w:r>
+        <w:rPr>
+          <w:highlight w:val="lightGray"/>
+          <w:lang w:val="en-US"/>
+        </w:rPr>
         <w:t>checkout</w:t>
       </w:r>
       <w:r>
         <w:rPr>
+          <w:lang w:val="ru-RU"/>
+        </w:rPr>
+        <w:t xml:space="preserve"> – </w:t>
+      </w:r>
+      <w:r>
+        <w:rPr>
+          <w:lang w:val="ru-RU"/>
+        </w:rPr>
+        <w:t>переключение между коммитами (или ветками)</w:t>
+      </w:r>
+    </w:p>
+    <w:p>
+      <w:pPr>
+        <w:jc w:val="both"/>
+        <w:rPr>
+          <w:lang w:val="ru-RU"/>
+        </w:rPr>
+      </w:pPr>
+      <w:r>
+        <w:rPr>
+          <w:highlight w:val="lightGray"/>
+          <w:lang w:val="en-US"/>
+        </w:rPr>
+        <w:t>git</w:t>
+      </w:r>
+      <w:r>
+        <w:rPr>
+          <w:highlight w:val="lightGray"/>
+          <w:lang w:val="ru-RU"/>
+        </w:rPr>
+        <w:t xml:space="preserve"> </w:t>
+      </w:r>
+      <w:r>
+        <w:rPr>
+          <w:highlight w:val="lightGray"/>
+          <w:lang w:val="en-US"/>
+        </w:rPr>
+        <w:t>checkout</w:t>
+      </w:r>
+      <w:r>
+        <w:rPr>
           <w:highlight w:val="lightGray"/>
           <w:lang w:val="ru-RU"/>
         </w:rPr>
@@ -3789,6 +4147,7 @@
         </w:rPr>
         <w:t>05</w:t>
       </w:r>
+      <w:proofErr w:type="gramStart"/>
       <w:r>
         <w:rPr>
           <w:highlight w:val="lightGray"/>
@@ -3800,7 +4159,14 @@
         <w:rPr>
           <w:lang w:val="ru-RU"/>
         </w:rPr>
-        <w:t xml:space="preserve">  - переключаемся на состояние коммита </w:t>
+        <w:t xml:space="preserve">  -</w:t>
+      </w:r>
+      <w:proofErr w:type="gramEnd"/>
+      <w:r>
+        <w:rPr>
+          <w:lang w:val="ru-RU"/>
+        </w:rPr>
+        <w:t xml:space="preserve"> переключаемся на состояние коммита </w:t>
       </w:r>
       <w:r>
         <w:rPr>
@@ -4001,12 +4367,14 @@
         </w:rPr>
         <w:t>./</w:t>
       </w:r>
+      <w:proofErr w:type="spellStart"/>
       <w:r>
         <w:rPr>
           <w:lang w:val="en-US"/>
         </w:rPr>
         <w:t>css</w:t>
       </w:r>
+      <w:proofErr w:type="spellEnd"/>
       <w:r>
         <w:rPr>
           <w:lang w:val="ru-RU"/>
@@ -4025,12 +4393,14 @@
         </w:rPr>
         <w:t>.</w:t>
       </w:r>
+      <w:proofErr w:type="spellStart"/>
       <w:r>
         <w:rPr>
           <w:lang w:val="en-US"/>
         </w:rPr>
         <w:t>css</w:t>
       </w:r>
+      <w:proofErr w:type="spellEnd"/>
     </w:p>
     <w:p>
       <w:pPr>
@@ -4121,6 +4491,7 @@
         </w:rPr>
         <w:t>./</w:t>
       </w:r>
+      <w:proofErr w:type="spellStart"/>
       <w:r>
         <w:rPr>
           <w:highlight w:val="lightGray"/>
@@ -4128,6 +4499,7 @@
         </w:rPr>
         <w:t>css</w:t>
       </w:r>
+      <w:proofErr w:type="spellEnd"/>
       <w:r>
         <w:rPr>
           <w:highlight w:val="lightGray"/>
@@ -4149,6 +4521,7 @@
         </w:rPr>
         <w:t>.</w:t>
       </w:r>
+      <w:proofErr w:type="spellStart"/>
       <w:r>
         <w:rPr>
           <w:highlight w:val="lightGray"/>
@@ -4156,12 +4529,15 @@
         </w:rPr>
         <w:t>css</w:t>
       </w:r>
+      <w:proofErr w:type="spellEnd"/>
+      <w:proofErr w:type="gramStart"/>
       <w:r>
         <w:rPr>
           <w:lang w:val="ru-RU"/>
         </w:rPr>
         <w:t xml:space="preserve">   (</w:t>
       </w:r>
+      <w:proofErr w:type="gramEnd"/>
       <w:r>
         <w:rPr>
           <w:lang w:val="ru-RU"/>
@@ -4190,7 +4566,19 @@
         <w:rPr>
           <w:lang w:val="ru-RU"/>
         </w:rPr>
-        <w:t xml:space="preserve">голова не отрывается, мы всё-равно находимся в каталоге </w:t>
+        <w:t xml:space="preserve">голова не отрывается, мы </w:t>
+      </w:r>
+      <w:r>
+        <w:rPr>
+          <w:lang w:val="ru-RU"/>
+        </w:rPr>
+        <w:t>всё равно</w:t>
+      </w:r>
+      <w:r>
+        <w:rPr>
+          <w:lang w:val="ru-RU"/>
+        </w:rPr>
+        <w:t xml:space="preserve"> находимся в каталоге </w:t>
       </w:r>
       <w:r>
         <w:rPr>
@@ -4222,21 +4610,559 @@
         <w:rPr>
           <w:lang w:val="ru-RU"/>
         </w:rPr>
-        <w:t>Откатывать файлы по одиночке не опасно, а вот все вместе опасно.</w:t>
-      </w:r>
-    </w:p>
-    <w:p>
-      <w:pPr>
-        <w:jc w:val="both"/>
-        <w:rPr>
-          <w:lang w:val="ru-RU"/>
-        </w:rPr>
-      </w:pPr>
-      <w:r>
-        <w:rPr>
-          <w:lang w:val="ru-RU"/>
-        </w:rPr>
-        <w:t>Если всё-таки оторвали голову, то можно вернуться</w:t>
+        <w:t>Откатывать файлы по одиночке не опасно, а вот все вместе опасно</w:t>
+      </w:r>
+      <w:r>
+        <w:rPr>
+          <w:lang w:val="ru-RU"/>
+        </w:rPr>
+        <w:t>!</w:t>
+      </w:r>
+      <w:r>
+        <w:rPr>
+          <w:lang w:val="ru-RU"/>
+        </w:rPr>
+        <w:t xml:space="preserve"> (</w:t>
+      </w:r>
+      <w:r>
+        <w:rPr>
+          <w:lang w:val="ru-RU"/>
+        </w:rPr>
+        <w:t xml:space="preserve">есть возможность откатывать конкретные файлы, но если делаем </w:t>
+      </w:r>
+      <w:r>
+        <w:rPr>
+          <w:lang w:val="en-US"/>
+        </w:rPr>
+        <w:t>git</w:t>
+      </w:r>
+      <w:r>
+        <w:rPr>
+          <w:lang w:val="ru-RU"/>
+        </w:rPr>
+        <w:t xml:space="preserve"> </w:t>
+      </w:r>
+      <w:r>
+        <w:rPr>
+          <w:lang w:val="en-US"/>
+        </w:rPr>
+        <w:t>checkout</w:t>
+      </w:r>
+      <w:r>
+        <w:rPr>
+          <w:lang w:val="ru-RU"/>
+        </w:rPr>
+        <w:t xml:space="preserve"> </w:t>
+      </w:r>
+      <w:r>
+        <w:rPr>
+          <w:lang w:val="ru-RU"/>
+        </w:rPr>
+        <w:t>всего проекта, то не отрываем голову).</w:t>
+      </w:r>
+      <w:r>
+        <w:rPr>
+          <w:lang w:val="ru-RU"/>
+        </w:rPr>
+        <w:t xml:space="preserve"> Если оторвать голову, вернуться будет сложнее.</w:t>
+      </w:r>
+      <w:r>
+        <w:rPr>
+          <w:lang w:val="ru-RU"/>
+        </w:rPr>
+        <w:t xml:space="preserve"> </w:t>
+      </w:r>
+    </w:p>
+    <w:p>
+      <w:pPr>
+        <w:jc w:val="both"/>
+        <w:rPr>
+          <w:lang w:val="ru-RU"/>
+        </w:rPr>
+      </w:pPr>
+    </w:p>
+    <w:p>
+      <w:pPr>
+        <w:jc w:val="both"/>
+        <w:rPr>
+          <w:lang w:val="ru-RU"/>
+        </w:rPr>
+      </w:pPr>
+      <w:r>
+        <w:rPr>
+          <w:highlight w:val="lightGray"/>
+          <w:lang w:val="en-US"/>
+        </w:rPr>
+        <w:t>git</w:t>
+      </w:r>
+      <w:r>
+        <w:rPr>
+          <w:highlight w:val="lightGray"/>
+          <w:lang w:val="ru-RU"/>
+        </w:rPr>
+        <w:t xml:space="preserve"> </w:t>
+      </w:r>
+      <w:r>
+        <w:rPr>
+          <w:highlight w:val="lightGray"/>
+          <w:lang w:val="en-US"/>
+        </w:rPr>
+        <w:t>reset</w:t>
+      </w:r>
+      <w:r>
+        <w:rPr>
+          <w:lang w:val="ru-RU"/>
+        </w:rPr>
+        <w:t xml:space="preserve"> – </w:t>
+      </w:r>
+      <w:r>
+        <w:rPr>
+          <w:lang w:val="ru-RU"/>
+        </w:rPr>
+        <w:t>возврат всех изменений всего проекта</w:t>
+      </w:r>
+      <w:r>
+        <w:rPr>
+          <w:lang w:val="ru-RU"/>
+        </w:rPr>
+        <w:t xml:space="preserve"> на какой-то конкретный коммит</w:t>
+      </w:r>
+      <w:r>
+        <w:rPr>
+          <w:lang w:val="ru-RU"/>
+        </w:rPr>
+        <w:t>.</w:t>
+      </w:r>
+    </w:p>
+    <w:p>
+      <w:pPr>
+        <w:jc w:val="both"/>
+        <w:rPr>
+          <w:lang w:val="ru-RU"/>
+        </w:rPr>
+      </w:pPr>
+      <w:r>
+        <w:rPr>
+          <w:highlight w:val="lightGray"/>
+          <w:lang w:val="en-US"/>
+        </w:rPr>
+        <w:t>git</w:t>
+      </w:r>
+      <w:r>
+        <w:rPr>
+          <w:highlight w:val="lightGray"/>
+          <w:lang w:val="ru-RU"/>
+        </w:rPr>
+        <w:t xml:space="preserve"> </w:t>
+      </w:r>
+      <w:r>
+        <w:rPr>
+          <w:highlight w:val="lightGray"/>
+          <w:lang w:val="en-US"/>
+        </w:rPr>
+        <w:t>reset</w:t>
+      </w:r>
+      <w:r>
+        <w:rPr>
+          <w:highlight w:val="lightGray"/>
+          <w:lang w:val="ru-RU"/>
+        </w:rPr>
+        <w:t xml:space="preserve"> --</w:t>
+      </w:r>
+      <w:r>
+        <w:rPr>
+          <w:highlight w:val="lightGray"/>
+          <w:lang w:val="en-US"/>
+        </w:rPr>
+        <w:t>hard</w:t>
+      </w:r>
+      <w:r>
+        <w:rPr>
+          <w:highlight w:val="lightGray"/>
+          <w:lang w:val="ru-RU"/>
+        </w:rPr>
+        <w:t xml:space="preserve"> </w:t>
+      </w:r>
+      <w:r>
+        <w:rPr>
+          <w:highlight w:val="lightGray"/>
+          <w:lang w:val="ru-RU"/>
+        </w:rPr>
+        <w:t>4</w:t>
+      </w:r>
+      <w:r>
+        <w:rPr>
+          <w:highlight w:val="lightGray"/>
+          <w:lang w:val="en-US"/>
+        </w:rPr>
+        <w:t>da</w:t>
+      </w:r>
+      <w:r>
+        <w:rPr>
+          <w:highlight w:val="lightGray"/>
+          <w:lang w:val="ru-RU"/>
+        </w:rPr>
+        <w:t>05</w:t>
+      </w:r>
+      <w:r>
+        <w:rPr>
+          <w:highlight w:val="lightGray"/>
+          <w:lang w:val="en-US"/>
+        </w:rPr>
+        <w:t>f</w:t>
+      </w:r>
+      <w:r>
+        <w:rPr>
+          <w:lang w:val="ru-RU"/>
+        </w:rPr>
+        <w:t xml:space="preserve">   -</w:t>
+      </w:r>
+      <w:r>
+        <w:rPr>
+          <w:lang w:val="ru-RU"/>
+        </w:rPr>
+        <w:t xml:space="preserve"> </w:t>
+      </w:r>
+      <w:r>
+        <w:rPr>
+          <w:lang w:val="ru-RU"/>
+        </w:rPr>
+        <w:t>(</w:t>
+      </w:r>
+      <w:r>
+        <w:rPr>
+          <w:lang w:val="ru-RU"/>
+        </w:rPr>
+        <w:t>отменяет навсегда изменения абсолютно всех файлов и всего проекта)</w:t>
+      </w:r>
+      <w:r>
+        <w:rPr>
+          <w:lang w:val="ru-RU"/>
+        </w:rPr>
+        <w:t>, и указываем коммит до которого мы хотим откатиться</w:t>
+      </w:r>
+      <w:r>
+        <w:rPr>
+          <w:lang w:val="ru-RU"/>
+        </w:rPr>
+        <w:t xml:space="preserve"> (</w:t>
+      </w:r>
+      <w:r>
+        <w:rPr>
+          <w:lang w:val="ru-RU"/>
+        </w:rPr>
+        <w:t>идёт затирание и всей истории)</w:t>
+      </w:r>
+      <w:r>
+        <w:rPr>
+          <w:lang w:val="ru-RU"/>
+        </w:rPr>
+        <w:t>.</w:t>
+      </w:r>
+    </w:p>
+    <w:p>
+      <w:pPr>
+        <w:jc w:val="both"/>
+        <w:rPr>
+          <w:lang w:val="ru-RU"/>
+        </w:rPr>
+      </w:pPr>
+    </w:p>
+    <w:p>
+      <w:pPr>
+        <w:jc w:val="both"/>
+        <w:rPr>
+          <w:lang w:val="ru-RU"/>
+        </w:rPr>
+      </w:pPr>
+    </w:p>
+    <w:p>
+      <w:pPr>
+        <w:jc w:val="both"/>
+        <w:rPr>
+          <w:lang w:val="ru-RU"/>
+        </w:rPr>
+      </w:pPr>
+      <w:r>
+        <w:rPr>
+          <w:lang w:val="ru-RU"/>
+        </w:rPr>
+        <w:t xml:space="preserve">Работая только в одной ветке </w:t>
+      </w:r>
+      <w:r>
+        <w:rPr>
+          <w:i/>
+          <w:iCs/>
+          <w:lang w:val="en-US"/>
+        </w:rPr>
+        <w:t>master</w:t>
+      </w:r>
+      <w:r>
+        <w:rPr>
+          <w:i/>
+          <w:iCs/>
+          <w:lang w:val="ru-RU"/>
+        </w:rPr>
+        <w:t>,</w:t>
+      </w:r>
+      <w:r>
+        <w:rPr>
+          <w:lang w:val="ru-RU"/>
+        </w:rPr>
+        <w:t xml:space="preserve"> </w:t>
+      </w:r>
+      <w:r>
+        <w:rPr>
+          <w:lang w:val="ru-RU"/>
+        </w:rPr>
+        <w:t>мы рискуем запутаться</w:t>
+      </w:r>
+      <w:r>
+        <w:rPr>
+          <w:lang w:val="ru-RU"/>
+        </w:rPr>
+        <w:t>, в том числе в истории</w:t>
+      </w:r>
+      <w:r>
+        <w:rPr>
+          <w:lang w:val="ru-RU"/>
+        </w:rPr>
+        <w:t xml:space="preserve">. </w:t>
+      </w:r>
+      <w:r>
+        <w:rPr>
+          <w:lang w:val="ru-RU"/>
+        </w:rPr>
+        <w:t>Рискуем наделать чего-то большого, что не сможем принять</w:t>
+      </w:r>
+      <w:r>
+        <w:rPr>
+          <w:lang w:val="ru-RU"/>
+        </w:rPr>
+        <w:t xml:space="preserve"> решение по откату.</w:t>
+      </w:r>
+      <w:r>
+        <w:rPr>
+          <w:lang w:val="ru-RU"/>
+        </w:rPr>
+        <w:t xml:space="preserve"> И в </w:t>
+      </w:r>
+      <w:r>
+        <w:rPr>
+          <w:lang w:val="en-US"/>
+        </w:rPr>
+        <w:t>master</w:t>
+      </w:r>
+      <w:r>
+        <w:rPr>
+          <w:lang w:val="ru-RU"/>
+        </w:rPr>
+        <w:t xml:space="preserve"> </w:t>
+      </w:r>
+      <w:r>
+        <w:rPr>
+          <w:lang w:val="ru-RU"/>
+        </w:rPr>
+        <w:t>есть возможность переключиться на другую ветку</w:t>
+      </w:r>
+      <w:r>
+        <w:rPr>
+          <w:lang w:val="ru-RU"/>
+        </w:rPr>
+        <w:t xml:space="preserve"> (не будем отрывать головы и сможем продолжить работать над проектом от какой-то версии)</w:t>
+      </w:r>
+      <w:r>
+        <w:rPr>
+          <w:lang w:val="ru-RU"/>
+        </w:rPr>
+        <w:t>.</w:t>
+      </w:r>
+    </w:p>
+    <w:p>
+      <w:pPr>
+        <w:jc w:val="both"/>
+        <w:rPr>
+          <w:lang w:val="ru-RU"/>
+        </w:rPr>
+      </w:pPr>
+      <w:r>
+        <w:rPr>
+          <w:highlight w:val="lightGray"/>
+          <w:lang w:val="en-US"/>
+        </w:rPr>
+        <w:t>git</w:t>
+      </w:r>
+      <w:r>
+        <w:rPr>
+          <w:highlight w:val="lightGray"/>
+          <w:lang w:val="ru-RU"/>
+        </w:rPr>
+        <w:t xml:space="preserve"> </w:t>
+      </w:r>
+      <w:r>
+        <w:rPr>
+          <w:highlight w:val="lightGray"/>
+          <w:lang w:val="en-US"/>
+        </w:rPr>
+        <w:t>branch</w:t>
+      </w:r>
+      <w:r>
+        <w:rPr>
+          <w:lang w:val="ru-RU"/>
+        </w:rPr>
+        <w:t xml:space="preserve"> </w:t>
+      </w:r>
+      <w:r>
+        <w:rPr>
+          <w:lang w:val="ru-RU"/>
+        </w:rPr>
+        <w:t>–</w:t>
+      </w:r>
+      <w:r>
+        <w:rPr>
+          <w:lang w:val="ru-RU"/>
+        </w:rPr>
+        <w:t xml:space="preserve"> </w:t>
+      </w:r>
+      <w:r>
+        <w:rPr>
+          <w:lang w:val="ru-RU"/>
+        </w:rPr>
+        <w:t>ветка</w:t>
+      </w:r>
+      <w:r>
+        <w:rPr>
+          <w:lang w:val="ru-RU"/>
+        </w:rPr>
+        <w:t xml:space="preserve"> (</w:t>
+      </w:r>
+      <w:r>
+        <w:rPr>
+          <w:lang w:val="ru-RU"/>
+        </w:rPr>
+        <w:t>показывает открытые ветки)</w:t>
+      </w:r>
+    </w:p>
+    <w:p>
+      <w:pPr>
+        <w:jc w:val="both"/>
+        <w:rPr>
+          <w:lang w:val="ru-RU"/>
+        </w:rPr>
+      </w:pPr>
+      <w:r>
+        <w:rPr>
+          <w:lang w:val="ru-RU"/>
+        </w:rPr>
+        <w:t xml:space="preserve"> </w:t>
+      </w:r>
+      <w:r>
+        <w:rPr>
+          <w:highlight w:val="lightGray"/>
+          <w:lang w:val="en-US"/>
+        </w:rPr>
+        <w:t>git</w:t>
+      </w:r>
+      <w:r>
+        <w:rPr>
+          <w:highlight w:val="lightGray"/>
+          <w:lang w:val="ru-RU"/>
+        </w:rPr>
+        <w:t xml:space="preserve"> </w:t>
+      </w:r>
+      <w:r>
+        <w:rPr>
+          <w:highlight w:val="lightGray"/>
+          <w:lang w:val="en-US"/>
+        </w:rPr>
+        <w:t>branch</w:t>
+      </w:r>
+      <w:r>
+        <w:rPr>
+          <w:highlight w:val="lightGray"/>
+          <w:lang w:val="ru-RU"/>
+        </w:rPr>
+        <w:t xml:space="preserve"> </w:t>
+      </w:r>
+      <w:r>
+        <w:rPr>
+          <w:highlight w:val="lightGray"/>
+          <w:lang w:val="en-US"/>
+        </w:rPr>
+        <w:t>catalog</w:t>
+      </w:r>
+      <w:r>
+        <w:rPr>
+          <w:lang w:val="ru-RU"/>
+        </w:rPr>
+        <w:t xml:space="preserve"> – </w:t>
+      </w:r>
+      <w:r>
+        <w:rPr>
+          <w:lang w:val="ru-RU"/>
+        </w:rPr>
+        <w:t xml:space="preserve">создание новой ветки с названием </w:t>
+      </w:r>
+      <w:r>
+        <w:rPr>
+          <w:lang w:val="en-US"/>
+        </w:rPr>
+        <w:t>catalog</w:t>
+      </w:r>
+      <w:r>
+        <w:rPr>
+          <w:lang w:val="ru-RU"/>
+        </w:rPr>
+        <w:t>.</w:t>
+      </w:r>
+    </w:p>
+    <w:p>
+      <w:pPr>
+        <w:jc w:val="both"/>
+        <w:rPr>
+          <w:lang w:val="ru-RU"/>
+        </w:rPr>
+      </w:pPr>
+      <w:r>
+        <w:rPr>
+          <w:lang w:val="ru-RU"/>
+        </w:rPr>
+        <w:t xml:space="preserve">После создания ветки, для перехода в неё и работы в ней нужно набрать </w:t>
+      </w:r>
+      <w:r>
+        <w:rPr>
+          <w:highlight w:val="lightGray"/>
+          <w:lang w:val="en-US"/>
+        </w:rPr>
+        <w:t>git</w:t>
+      </w:r>
+      <w:r>
+        <w:rPr>
+          <w:highlight w:val="lightGray"/>
+          <w:lang w:val="ru-RU"/>
+        </w:rPr>
+        <w:t xml:space="preserve"> </w:t>
+      </w:r>
+      <w:r>
+        <w:rPr>
+          <w:highlight w:val="lightGray"/>
+          <w:lang w:val="en-US"/>
+        </w:rPr>
+        <w:t>checkout</w:t>
+      </w:r>
+      <w:r>
+        <w:rPr>
+          <w:highlight w:val="lightGray"/>
+          <w:lang w:val="ru-RU"/>
+        </w:rPr>
+        <w:t xml:space="preserve"> </w:t>
+      </w:r>
+      <w:r>
+        <w:rPr>
+          <w:highlight w:val="lightGray"/>
+          <w:lang w:val="en-US"/>
+        </w:rPr>
+        <w:t>catalog</w:t>
       </w:r>
     </w:p>
     <w:sectPr>

</xml_diff>